<commit_message>
Piaps prak 4 added
</commit_message>
<xml_diff>
--- a/OTvSS/prak1/Prak1.docx
+++ b/OTvSS/prak1/Prak1.docx
@@ -1,6 +1,6 @@
 
 <file path=word/document.xml><?xml version="1.0" encoding="utf-8"?>
-<w:document xmlns:wpc="http://schemas.microsoft.com/office/word/2010/wordprocessingCanvas" xmlns:cx="http://schemas.microsoft.com/office/drawing/2014/chartex" xmlns:cx1="http://schemas.microsoft.com/office/drawing/2015/9/8/chartex" xmlns:cx2="http://schemas.microsoft.com/office/drawing/2015/10/21/chartex" xmlns:cx3="http://schemas.microsoft.com/office/drawing/2016/5/9/chartex" xmlns:cx4="http://schemas.microsoft.com/office/drawing/2016/5/10/chartex" xmlns:cx5="http://schemas.microsoft.com/office/drawing/2016/5/11/chartex" xmlns:cx6="http://schemas.microsoft.com/office/drawing/2016/5/12/chartex" xmlns:cx7="http://schemas.microsoft.com/office/drawing/2016/5/13/chartex" xmlns:cx8="http://schemas.microsoft.com/office/drawing/2016/5/14/chartex" xmlns:mc="http://schemas.openxmlformats.org/markup-compatibility/2006" xmlns:aink="http://schemas.microsoft.com/office/drawing/2016/ink" xmlns:am3d="http://schemas.microsoft.com/office/drawing/2017/model3d" xmlns:o="urn:schemas-microsoft-com:office:office" xmlns:r="http://schemas.openxmlformats.org/officeDocument/2006/relationships" xmlns:m="http://schemas.openxmlformats.org/officeDocument/2006/math" xmlns:v="urn:schemas-microsoft-com:vml" xmlns:wp14="http://schemas.microsoft.com/office/word/2010/wordprocessingDrawing" xmlns:wp="http://schemas.openxmlformats.org/drawingml/2006/wordprocessingDrawing" xmlns:w10="urn:schemas-microsoft-com:office:word" xmlns:w="http://schemas.openxmlformats.org/wordprocessingml/2006/main" xmlns:w14="http://schemas.microsoft.com/office/word/2010/wordml" xmlns:w15="http://schemas.microsoft.com/office/word/2012/wordml" xmlns:w16cid="http://schemas.microsoft.com/office/word/2016/wordml/cid" xmlns:w16se="http://schemas.microsoft.com/office/word/2015/wordml/symex" xmlns:wpg="http://schemas.microsoft.com/office/word/2010/wordprocessingGroup" xmlns:wpi="http://schemas.microsoft.com/office/word/2010/wordprocessingInk" xmlns:wne="http://schemas.microsoft.com/office/word/2006/wordml" xmlns:wps="http://schemas.microsoft.com/office/word/2010/wordprocessingShape" mc:Ignorable="w14 w15 w16se w16cid wp14">
+<w:document xmlns:wpc="http://schemas.microsoft.com/office/word/2010/wordprocessingCanvas" xmlns:cx="http://schemas.microsoft.com/office/drawing/2014/chartex" xmlns:cx1="http://schemas.microsoft.com/office/drawing/2015/9/8/chartex" xmlns:cx2="http://schemas.microsoft.com/office/drawing/2015/10/21/chartex" xmlns:cx3="http://schemas.microsoft.com/office/drawing/2016/5/9/chartex" xmlns:cx4="http://schemas.microsoft.com/office/drawing/2016/5/10/chartex" xmlns:cx5="http://schemas.microsoft.com/office/drawing/2016/5/11/chartex" xmlns:cx6="http://schemas.microsoft.com/office/drawing/2016/5/12/chartex" xmlns:cx7="http://schemas.microsoft.com/office/drawing/2016/5/13/chartex" xmlns:cx8="http://schemas.microsoft.com/office/drawing/2016/5/14/chartex" xmlns:mc="http://schemas.openxmlformats.org/markup-compatibility/2006" xmlns:aink="http://schemas.microsoft.com/office/drawing/2016/ink" xmlns:am3d="http://schemas.microsoft.com/office/drawing/2017/model3d" xmlns:o="urn:schemas-microsoft-com:office:office" xmlns:r="http://schemas.openxmlformats.org/officeDocument/2006/relationships" xmlns:m="http://schemas.openxmlformats.org/officeDocument/2006/math" xmlns:v="urn:schemas-microsoft-com:vml" xmlns:wp14="http://schemas.microsoft.com/office/word/2010/wordprocessingDrawing" xmlns:wp="http://schemas.openxmlformats.org/drawingml/2006/wordprocessingDrawing" xmlns:w10="urn:schemas-microsoft-com:office:word" xmlns:w="http://schemas.openxmlformats.org/wordprocessingml/2006/main" xmlns:w14="http://schemas.microsoft.com/office/word/2010/wordml" xmlns:w15="http://schemas.microsoft.com/office/word/2012/wordml" xmlns:w16cex="http://schemas.microsoft.com/office/word/2018/wordml/cex" xmlns:w16cid="http://schemas.microsoft.com/office/word/2016/wordml/cid" xmlns:w16="http://schemas.microsoft.com/office/word/2018/wordml" xmlns:w16sdtdh="http://schemas.microsoft.com/office/word/2020/wordml/sdtdatahash" xmlns:w16se="http://schemas.microsoft.com/office/word/2015/wordml/symex" xmlns:wpg="http://schemas.microsoft.com/office/word/2010/wordprocessingGroup" xmlns:wpi="http://schemas.microsoft.com/office/word/2010/wordprocessingInk" xmlns:wne="http://schemas.microsoft.com/office/word/2006/wordml" xmlns:wps="http://schemas.microsoft.com/office/word/2010/wordprocessingShape" mc:Ignorable="w14 w15 w16se w16cid w16 w16cex w16sdtdh wp14">
   <w:body>
     <w:p>
       <w:pPr>
@@ -187,31 +187,7 @@
           <w:szCs w:val="27"/>
           <w:lang w:eastAsia="ru-RU"/>
         </w:rPr>
-        <w:t xml:space="preserve">Сравнительный анализ </w:t>
-      </w:r>
-      <w:proofErr w:type="spellStart"/>
-      <w:r>
-        <w:rPr>
-          <w:rFonts w:ascii="Times New Roman" w:eastAsia="Times New Roman" w:hAnsi="Times New Roman" w:cs="Times New Roman"/>
-          <w:b/>
-          <w:bCs/>
-          <w:sz w:val="27"/>
-          <w:szCs w:val="27"/>
-          <w:lang w:eastAsia="ru-RU"/>
-        </w:rPr>
-        <w:t>виртуализационных</w:t>
-      </w:r>
-      <w:proofErr w:type="spellEnd"/>
-      <w:r>
-        <w:rPr>
-          <w:rFonts w:ascii="Times New Roman" w:eastAsia="Times New Roman" w:hAnsi="Times New Roman" w:cs="Times New Roman"/>
-          <w:b/>
-          <w:bCs/>
-          <w:sz w:val="27"/>
-          <w:szCs w:val="27"/>
-          <w:lang w:eastAsia="ru-RU"/>
-        </w:rPr>
-        <w:t xml:space="preserve"> решений:</w:t>
+        <w:t>Сравнительный анализ виртуализационных решений:</w:t>
       </w:r>
     </w:p>
     <w:tbl>
@@ -670,7 +646,6 @@
                 <w:lang w:eastAsia="ru-RU"/>
               </w:rPr>
             </w:pPr>
-            <w:proofErr w:type="spellStart"/>
             <w:r>
               <w:rPr>
                 <w:rFonts w:ascii="Calibri" w:eastAsia="Times New Roman" w:hAnsi="Calibri" w:cs="Calibri"/>
@@ -679,7 +654,6 @@
               </w:rPr>
               <w:t>Vmware</w:t>
             </w:r>
-            <w:proofErr w:type="spellEnd"/>
           </w:p>
         </w:tc>
         <w:tc>
@@ -737,52 +711,14 @@
                 <w:lang w:eastAsia="ru-RU"/>
               </w:rPr>
             </w:pPr>
-            <w:proofErr w:type="spellStart"/>
-            <w:r>
-              <w:rPr>
-                <w:rFonts w:ascii="Calibri" w:eastAsia="Times New Roman" w:hAnsi="Calibri" w:cs="Calibri"/>
-                <w:color w:val="000000"/>
-                <w:lang w:eastAsia="ru-RU"/>
-              </w:rPr>
-              <w:t>Windows</w:t>
-            </w:r>
-            <w:proofErr w:type="spellEnd"/>
-            <w:r>
-              <w:rPr>
-                <w:rFonts w:ascii="Calibri" w:eastAsia="Times New Roman" w:hAnsi="Calibri" w:cs="Calibri"/>
-                <w:color w:val="000000"/>
-                <w:lang w:eastAsia="ru-RU"/>
-              </w:rPr>
-              <w:t xml:space="preserve">, </w:t>
-            </w:r>
-            <w:proofErr w:type="spellStart"/>
-            <w:r>
-              <w:rPr>
-                <w:rFonts w:ascii="Calibri" w:eastAsia="Times New Roman" w:hAnsi="Calibri" w:cs="Calibri"/>
-                <w:color w:val="000000"/>
-                <w:lang w:eastAsia="ru-RU"/>
-              </w:rPr>
-              <w:t>Linux</w:t>
-            </w:r>
-            <w:proofErr w:type="spellEnd"/>
-            <w:r>
-              <w:rPr>
-                <w:rFonts w:ascii="Calibri" w:eastAsia="Times New Roman" w:hAnsi="Calibri" w:cs="Calibri"/>
-                <w:color w:val="000000"/>
-                <w:lang w:eastAsia="ru-RU"/>
-              </w:rPr>
-              <w:t xml:space="preserve">, </w:t>
-            </w:r>
-            <w:proofErr w:type="spellStart"/>
-            <w:r>
-              <w:rPr>
-                <w:rFonts w:ascii="Calibri" w:eastAsia="Times New Roman" w:hAnsi="Calibri" w:cs="Calibri"/>
-                <w:color w:val="000000"/>
-                <w:lang w:eastAsia="ru-RU"/>
-              </w:rPr>
-              <w:t>macOS</w:t>
-            </w:r>
-            <w:proofErr w:type="spellEnd"/>
+            <w:r>
+              <w:rPr>
+                <w:rFonts w:ascii="Calibri" w:eastAsia="Times New Roman" w:hAnsi="Calibri" w:cs="Calibri"/>
+                <w:color w:val="000000"/>
+                <w:lang w:eastAsia="ru-RU"/>
+              </w:rPr>
+              <w:t>Windows, Linux, macOS</w:t>
+            </w:r>
           </w:p>
         </w:tc>
         <w:tc>
@@ -1068,7 +1004,6 @@
                 <w:lang w:eastAsia="ru-RU"/>
               </w:rPr>
             </w:pPr>
-            <w:proofErr w:type="spellStart"/>
             <w:r>
               <w:rPr>
                 <w:rFonts w:ascii="Calibri" w:eastAsia="Times New Roman" w:hAnsi="Calibri" w:cs="Calibri"/>
@@ -1077,7 +1012,6 @@
               </w:rPr>
               <w:t>Xen</w:t>
             </w:r>
-            <w:proofErr w:type="spellEnd"/>
           </w:p>
         </w:tc>
         <w:tc>
@@ -1135,34 +1069,14 @@
                 <w:lang w:eastAsia="ru-RU"/>
               </w:rPr>
             </w:pPr>
-            <w:proofErr w:type="spellStart"/>
-            <w:r>
-              <w:rPr>
-                <w:rFonts w:ascii="Calibri" w:eastAsia="Times New Roman" w:hAnsi="Calibri" w:cs="Calibri"/>
-                <w:color w:val="000000"/>
-                <w:lang w:eastAsia="ru-RU"/>
-              </w:rPr>
-              <w:t>Linux</w:t>
-            </w:r>
-            <w:proofErr w:type="spellEnd"/>
-            <w:r>
-              <w:rPr>
-                <w:rFonts w:ascii="Calibri" w:eastAsia="Times New Roman" w:hAnsi="Calibri" w:cs="Calibri"/>
-                <w:color w:val="000000"/>
-                <w:lang w:eastAsia="ru-RU"/>
-              </w:rPr>
-              <w:t xml:space="preserve">, </w:t>
-            </w:r>
-            <w:proofErr w:type="spellStart"/>
-            <w:r>
-              <w:rPr>
-                <w:rFonts w:ascii="Calibri" w:eastAsia="Times New Roman" w:hAnsi="Calibri" w:cs="Calibri"/>
-                <w:color w:val="000000"/>
-                <w:lang w:eastAsia="ru-RU"/>
-              </w:rPr>
-              <w:t>Windows</w:t>
-            </w:r>
-            <w:proofErr w:type="spellEnd"/>
+            <w:r>
+              <w:rPr>
+                <w:rFonts w:ascii="Calibri" w:eastAsia="Times New Roman" w:hAnsi="Calibri" w:cs="Calibri"/>
+                <w:color w:val="000000"/>
+                <w:lang w:eastAsia="ru-RU"/>
+              </w:rPr>
+              <w:t>Linux, Windows</w:t>
+            </w:r>
           </w:p>
         </w:tc>
         <w:tc>
@@ -1193,18 +1107,8 @@
                 <w:color w:val="000000"/>
                 <w:lang w:eastAsia="ru-RU"/>
               </w:rPr>
-              <w:t xml:space="preserve">Открытый исходный код, поддержка </w:t>
-            </w:r>
-            <w:proofErr w:type="spellStart"/>
-            <w:r>
-              <w:rPr>
-                <w:rFonts w:ascii="Calibri" w:eastAsia="Times New Roman" w:hAnsi="Calibri" w:cs="Calibri"/>
-                <w:color w:val="000000"/>
-                <w:lang w:eastAsia="ru-RU"/>
-              </w:rPr>
-              <w:t>паравиртуализации</w:t>
-            </w:r>
-            <w:proofErr w:type="spellEnd"/>
+              <w:t>Открытый исходный код, поддержка паравиртуализации</w:t>
+            </w:r>
           </w:p>
         </w:tc>
         <w:tc>
@@ -1523,7 +1427,6 @@
                 <w:lang w:eastAsia="ru-RU"/>
               </w:rPr>
             </w:pPr>
-            <w:proofErr w:type="spellStart"/>
             <w:r>
               <w:rPr>
                 <w:rFonts w:ascii="Calibri" w:eastAsia="Times New Roman" w:hAnsi="Calibri" w:cs="Calibri"/>
@@ -1532,7 +1435,6 @@
               </w:rPr>
               <w:t>Linux</w:t>
             </w:r>
-            <w:proofErr w:type="spellEnd"/>
           </w:p>
         </w:tc>
         <w:tc>
@@ -1563,25 +1465,7 @@
                 <w:color w:val="000000"/>
                 <w:lang w:eastAsia="ru-RU"/>
               </w:rPr>
-              <w:t xml:space="preserve">Интеграция в ядро </w:t>
-            </w:r>
-            <w:proofErr w:type="spellStart"/>
-            <w:r>
-              <w:rPr>
-                <w:rFonts w:ascii="Calibri" w:eastAsia="Times New Roman" w:hAnsi="Calibri" w:cs="Calibri"/>
-                <w:color w:val="000000"/>
-                <w:lang w:eastAsia="ru-RU"/>
-              </w:rPr>
-              <w:t>Linux</w:t>
-            </w:r>
-            <w:proofErr w:type="spellEnd"/>
-            <w:r>
-              <w:rPr>
-                <w:rFonts w:ascii="Calibri" w:eastAsia="Times New Roman" w:hAnsi="Calibri" w:cs="Calibri"/>
-                <w:color w:val="000000"/>
-                <w:lang w:eastAsia="ru-RU"/>
-              </w:rPr>
-              <w:t>, высокая производительность</w:t>
+              <w:t>Интеграция в ядро Linux, высокая производительность</w:t>
             </w:r>
           </w:p>
         </w:tc>
@@ -1836,23 +1720,13 @@
                 <w:lang w:eastAsia="ru-RU"/>
               </w:rPr>
             </w:pPr>
-            <w:proofErr w:type="spellStart"/>
-            <w:r>
-              <w:rPr>
-                <w:rFonts w:ascii="Calibri" w:eastAsia="Times New Roman" w:hAnsi="Calibri" w:cs="Calibri"/>
-                <w:color w:val="000000"/>
-                <w:lang w:eastAsia="ru-RU"/>
-              </w:rPr>
-              <w:t>Hyper</w:t>
-            </w:r>
-            <w:proofErr w:type="spellEnd"/>
-            <w:r>
-              <w:rPr>
-                <w:rFonts w:ascii="Calibri" w:eastAsia="Times New Roman" w:hAnsi="Calibri" w:cs="Calibri"/>
-                <w:color w:val="000000"/>
-                <w:lang w:eastAsia="ru-RU"/>
-              </w:rPr>
-              <w:t>-V</w:t>
+            <w:r>
+              <w:rPr>
+                <w:rFonts w:ascii="Calibri" w:eastAsia="Times New Roman" w:hAnsi="Calibri" w:cs="Calibri"/>
+                <w:color w:val="000000"/>
+                <w:lang w:eastAsia="ru-RU"/>
+              </w:rPr>
+              <w:t>Hyper-V</w:t>
             </w:r>
           </w:p>
         </w:tc>
@@ -1911,7 +1785,6 @@
                 <w:lang w:eastAsia="ru-RU"/>
               </w:rPr>
             </w:pPr>
-            <w:proofErr w:type="spellStart"/>
             <w:r>
               <w:rPr>
                 <w:rFonts w:ascii="Calibri" w:eastAsia="Times New Roman" w:hAnsi="Calibri" w:cs="Calibri"/>
@@ -1920,7 +1793,6 @@
               </w:rPr>
               <w:t>Windows</w:t>
             </w:r>
-            <w:proofErr w:type="spellEnd"/>
           </w:p>
         </w:tc>
         <w:tc>
@@ -1951,54 +1823,8 @@
                 <w:color w:val="000000"/>
                 <w:lang w:eastAsia="ru-RU"/>
               </w:rPr>
-              <w:t xml:space="preserve">Интеграция в экосистему </w:t>
-            </w:r>
-            <w:proofErr w:type="spellStart"/>
-            <w:r>
-              <w:rPr>
-                <w:rFonts w:ascii="Calibri" w:eastAsia="Times New Roman" w:hAnsi="Calibri" w:cs="Calibri"/>
-                <w:color w:val="000000"/>
-                <w:lang w:eastAsia="ru-RU"/>
-              </w:rPr>
-              <w:t>Windows</w:t>
-            </w:r>
-            <w:proofErr w:type="spellEnd"/>
-            <w:r>
-              <w:rPr>
-                <w:rFonts w:ascii="Calibri" w:eastAsia="Times New Roman" w:hAnsi="Calibri" w:cs="Calibri"/>
-                <w:color w:val="000000"/>
-                <w:lang w:eastAsia="ru-RU"/>
-              </w:rPr>
-              <w:t xml:space="preserve">, поддержка </w:t>
-            </w:r>
-            <w:proofErr w:type="spellStart"/>
-            <w:r>
-              <w:rPr>
-                <w:rFonts w:ascii="Calibri" w:eastAsia="Times New Roman" w:hAnsi="Calibri" w:cs="Calibri"/>
-                <w:color w:val="000000"/>
-                <w:lang w:eastAsia="ru-RU"/>
-              </w:rPr>
-              <w:t>Windows</w:t>
-            </w:r>
-            <w:proofErr w:type="spellEnd"/>
-            <w:r>
-              <w:rPr>
-                <w:rFonts w:ascii="Calibri" w:eastAsia="Times New Roman" w:hAnsi="Calibri" w:cs="Calibri"/>
-                <w:color w:val="000000"/>
-                <w:lang w:eastAsia="ru-RU"/>
-              </w:rPr>
-              <w:t xml:space="preserve"> и </w:t>
-            </w:r>
-            <w:proofErr w:type="spellStart"/>
-            <w:r>
-              <w:rPr>
-                <w:rFonts w:ascii="Calibri" w:eastAsia="Times New Roman" w:hAnsi="Calibri" w:cs="Calibri"/>
-                <w:color w:val="000000"/>
-                <w:lang w:eastAsia="ru-RU"/>
-              </w:rPr>
-              <w:t>Linux</w:t>
-            </w:r>
-            <w:proofErr w:type="spellEnd"/>
+              <w:t>Интеграция в экосистему Windows, поддержка Windows и Linux</w:t>
+            </w:r>
           </w:p>
         </w:tc>
         <w:tc>
@@ -2456,28 +2282,28 @@
     </w:p>
     <w:tbl>
       <w:tblPr>
-        <w:tblW w:w="12621" w:type="dxa"/>
+        <w:tblW w:w="9345" w:type="dxa"/>
         <w:tblLook w:val="04A0" w:firstRow="1" w:lastRow="0" w:firstColumn="1" w:lastColumn="0" w:noHBand="0" w:noVBand="1"/>
       </w:tblPr>
       <w:tblGrid>
-        <w:gridCol w:w="1363"/>
-        <w:gridCol w:w="1013"/>
-        <w:gridCol w:w="1108"/>
-        <w:gridCol w:w="1216"/>
-        <w:gridCol w:w="1180"/>
-        <w:gridCol w:w="1153"/>
-        <w:gridCol w:w="1629"/>
-        <w:gridCol w:w="1673"/>
-        <w:gridCol w:w="2990"/>
-        <w:gridCol w:w="1156"/>
+        <w:gridCol w:w="885"/>
+        <w:gridCol w:w="681"/>
+        <w:gridCol w:w="736"/>
+        <w:gridCol w:w="799"/>
+        <w:gridCol w:w="778"/>
+        <w:gridCol w:w="762"/>
+        <w:gridCol w:w="1040"/>
+        <w:gridCol w:w="1066"/>
+        <w:gridCol w:w="1834"/>
+        <w:gridCol w:w="764"/>
       </w:tblGrid>
       <w:tr>
         <w:trPr>
-          <w:trHeight w:val="1800"/>
+          <w:trHeight w:val="2321"/>
         </w:trPr>
         <w:tc>
           <w:tcPr>
-            <w:tcW w:w="1177" w:type="dxa"/>
+            <w:tcW w:w="885" w:type="dxa"/>
             <w:tcBorders>
               <w:top w:val="single" w:sz="4" w:space="0" w:color="auto"/>
               <w:left w:val="single" w:sz="4" w:space="0" w:color="auto"/>
@@ -2514,7 +2340,7 @@
         </w:tc>
         <w:tc>
           <w:tcPr>
-            <w:tcW w:w="827" w:type="dxa"/>
+            <w:tcW w:w="681" w:type="dxa"/>
             <w:tcBorders>
               <w:top w:val="single" w:sz="4" w:space="0" w:color="auto"/>
               <w:left w:val="nil"/>
@@ -2551,7 +2377,7 @@
         </w:tc>
         <w:tc>
           <w:tcPr>
-            <w:tcW w:w="922" w:type="dxa"/>
+            <w:tcW w:w="736" w:type="dxa"/>
             <w:tcBorders>
               <w:top w:val="single" w:sz="4" w:space="0" w:color="auto"/>
               <w:left w:val="nil"/>
@@ -2588,7 +2414,7 @@
         </w:tc>
         <w:tc>
           <w:tcPr>
-            <w:tcW w:w="1030" w:type="dxa"/>
+            <w:tcW w:w="799" w:type="dxa"/>
             <w:tcBorders>
               <w:top w:val="single" w:sz="4" w:space="0" w:color="auto"/>
               <w:left w:val="nil"/>
@@ -2625,7 +2451,7 @@
         </w:tc>
         <w:tc>
           <w:tcPr>
-            <w:tcW w:w="994" w:type="dxa"/>
+            <w:tcW w:w="778" w:type="dxa"/>
             <w:tcBorders>
               <w:top w:val="single" w:sz="4" w:space="0" w:color="auto"/>
               <w:left w:val="nil"/>
@@ -2662,7 +2488,7 @@
         </w:tc>
         <w:tc>
           <w:tcPr>
-            <w:tcW w:w="967" w:type="dxa"/>
+            <w:tcW w:w="762" w:type="dxa"/>
             <w:tcBorders>
               <w:top w:val="single" w:sz="4" w:space="0" w:color="auto"/>
               <w:left w:val="nil"/>
@@ -2699,7 +2525,7 @@
         </w:tc>
         <w:tc>
           <w:tcPr>
-            <w:tcW w:w="1443" w:type="dxa"/>
+            <w:tcW w:w="1040" w:type="dxa"/>
             <w:tcBorders>
               <w:top w:val="single" w:sz="4" w:space="0" w:color="auto"/>
               <w:left w:val="nil"/>
@@ -2736,7 +2562,7 @@
         </w:tc>
         <w:tc>
           <w:tcPr>
-            <w:tcW w:w="1487" w:type="dxa"/>
+            <w:tcW w:w="1066" w:type="dxa"/>
             <w:tcBorders>
               <w:top w:val="single" w:sz="4" w:space="0" w:color="auto"/>
               <w:left w:val="nil"/>
@@ -2773,7 +2599,7 @@
         </w:tc>
         <w:tc>
           <w:tcPr>
-            <w:tcW w:w="2804" w:type="dxa"/>
+            <w:tcW w:w="1834" w:type="dxa"/>
             <w:tcBorders>
               <w:top w:val="single" w:sz="4" w:space="0" w:color="auto"/>
               <w:left w:val="nil"/>
@@ -2810,7 +2636,7 @@
         </w:tc>
         <w:tc>
           <w:tcPr>
-            <w:tcW w:w="970" w:type="dxa"/>
+            <w:tcW w:w="764" w:type="dxa"/>
             <w:tcBorders>
               <w:top w:val="single" w:sz="4" w:space="0" w:color="auto"/>
               <w:left w:val="nil"/>
@@ -2848,11 +2674,11 @@
       </w:tr>
       <w:tr>
         <w:trPr>
-          <w:trHeight w:val="900"/>
+          <w:trHeight w:val="1160"/>
         </w:trPr>
         <w:tc>
           <w:tcPr>
-            <w:tcW w:w="1177" w:type="dxa"/>
+            <w:tcW w:w="885" w:type="dxa"/>
             <w:tcBorders>
               <w:top w:val="nil"/>
               <w:left w:val="single" w:sz="4" w:space="0" w:color="auto"/>
@@ -2872,7 +2698,6 @@
                 <w:lang w:eastAsia="ru-RU"/>
               </w:rPr>
             </w:pPr>
-            <w:proofErr w:type="spellStart"/>
             <w:r>
               <w:rPr>
                 <w:rFonts w:ascii="Calibri" w:eastAsia="Times New Roman" w:hAnsi="Calibri" w:cs="Calibri"/>
@@ -2881,12 +2706,11 @@
               </w:rPr>
               <w:t>Docker</w:t>
             </w:r>
-            <w:proofErr w:type="spellEnd"/>
-          </w:p>
-        </w:tc>
-        <w:tc>
-          <w:tcPr>
-            <w:tcW w:w="827" w:type="dxa"/>
+          </w:p>
+        </w:tc>
+        <w:tc>
+          <w:tcPr>
+            <w:tcW w:w="681" w:type="dxa"/>
             <w:tcBorders>
               <w:top w:val="nil"/>
               <w:left w:val="nil"/>
@@ -2919,269 +2743,231 @@
         </w:tc>
         <w:tc>
           <w:tcPr>
-            <w:tcW w:w="922" w:type="dxa"/>
-            <w:tcBorders>
-              <w:top w:val="nil"/>
-              <w:left w:val="nil"/>
-              <w:bottom w:val="single" w:sz="4" w:space="0" w:color="auto"/>
-              <w:right w:val="single" w:sz="4" w:space="0" w:color="auto"/>
-            </w:tcBorders>
-            <w:shd w:val="clear" w:color="auto" w:fill="auto"/>
-            <w:vAlign w:val="center"/>
-            <w:hideMark/>
-          </w:tcPr>
-          <w:p>
-            <w:pPr>
-              <w:spacing w:after="0" w:line="240" w:lineRule="auto"/>
-              <w:rPr>
-                <w:rFonts w:ascii="Calibri" w:eastAsia="Times New Roman" w:hAnsi="Calibri" w:cs="Calibri"/>
-                <w:color w:val="000000"/>
-                <w:lang w:eastAsia="ru-RU"/>
-              </w:rPr>
-            </w:pPr>
-            <w:proofErr w:type="spellStart"/>
-            <w:r>
-              <w:rPr>
-                <w:rFonts w:ascii="Calibri" w:eastAsia="Times New Roman" w:hAnsi="Calibri" w:cs="Calibri"/>
-                <w:color w:val="000000"/>
-                <w:lang w:eastAsia="ru-RU"/>
-              </w:rPr>
-              <w:t>Linux</w:t>
-            </w:r>
-            <w:proofErr w:type="spellEnd"/>
-            <w:r>
-              <w:rPr>
-                <w:rFonts w:ascii="Calibri" w:eastAsia="Times New Roman" w:hAnsi="Calibri" w:cs="Calibri"/>
-                <w:color w:val="000000"/>
-                <w:lang w:eastAsia="ru-RU"/>
-              </w:rPr>
-              <w:t xml:space="preserve">, </w:t>
-            </w:r>
-            <w:proofErr w:type="spellStart"/>
-            <w:r>
-              <w:rPr>
-                <w:rFonts w:ascii="Calibri" w:eastAsia="Times New Roman" w:hAnsi="Calibri" w:cs="Calibri"/>
-                <w:color w:val="000000"/>
-                <w:lang w:eastAsia="ru-RU"/>
-              </w:rPr>
-              <w:t>Windows</w:t>
-            </w:r>
-            <w:proofErr w:type="spellEnd"/>
-            <w:r>
-              <w:rPr>
-                <w:rFonts w:ascii="Calibri" w:eastAsia="Times New Roman" w:hAnsi="Calibri" w:cs="Calibri"/>
-                <w:color w:val="000000"/>
-                <w:lang w:eastAsia="ru-RU"/>
-              </w:rPr>
-              <w:t xml:space="preserve">, </w:t>
-            </w:r>
-            <w:proofErr w:type="spellStart"/>
-            <w:r>
-              <w:rPr>
-                <w:rFonts w:ascii="Calibri" w:eastAsia="Times New Roman" w:hAnsi="Calibri" w:cs="Calibri"/>
-                <w:color w:val="000000"/>
-                <w:lang w:eastAsia="ru-RU"/>
-              </w:rPr>
-              <w:t>macOS</w:t>
-            </w:r>
-            <w:proofErr w:type="spellEnd"/>
-          </w:p>
-        </w:tc>
-        <w:tc>
-          <w:tcPr>
-            <w:tcW w:w="1030" w:type="dxa"/>
-            <w:tcBorders>
-              <w:top w:val="nil"/>
-              <w:left w:val="nil"/>
-              <w:bottom w:val="single" w:sz="4" w:space="0" w:color="auto"/>
-              <w:right w:val="single" w:sz="4" w:space="0" w:color="auto"/>
-            </w:tcBorders>
-            <w:shd w:val="clear" w:color="auto" w:fill="auto"/>
-            <w:vAlign w:val="center"/>
-            <w:hideMark/>
-          </w:tcPr>
-          <w:p>
-            <w:pPr>
-              <w:spacing w:after="0" w:line="240" w:lineRule="auto"/>
-              <w:rPr>
-                <w:rFonts w:ascii="Calibri" w:eastAsia="Times New Roman" w:hAnsi="Calibri" w:cs="Calibri"/>
-                <w:color w:val="000000"/>
-                <w:lang w:eastAsia="ru-RU"/>
-              </w:rPr>
-            </w:pPr>
-            <w:r>
-              <w:rPr>
-                <w:rFonts w:ascii="Calibri" w:eastAsia="Times New Roman" w:hAnsi="Calibri" w:cs="Calibri"/>
-                <w:color w:val="000000"/>
-                <w:lang w:eastAsia="ru-RU"/>
-              </w:rPr>
-              <w:t>+</w:t>
-            </w:r>
-          </w:p>
-        </w:tc>
-        <w:tc>
-          <w:tcPr>
-            <w:tcW w:w="994" w:type="dxa"/>
-            <w:tcBorders>
-              <w:top w:val="nil"/>
-              <w:left w:val="nil"/>
-              <w:bottom w:val="single" w:sz="4" w:space="0" w:color="auto"/>
-              <w:right w:val="single" w:sz="4" w:space="0" w:color="auto"/>
-            </w:tcBorders>
-            <w:shd w:val="clear" w:color="auto" w:fill="auto"/>
-            <w:vAlign w:val="center"/>
-            <w:hideMark/>
-          </w:tcPr>
-          <w:p>
-            <w:pPr>
-              <w:spacing w:after="0" w:line="240" w:lineRule="auto"/>
-              <w:rPr>
-                <w:rFonts w:ascii="Calibri" w:eastAsia="Times New Roman" w:hAnsi="Calibri" w:cs="Calibri"/>
-                <w:color w:val="000000"/>
-                <w:lang w:eastAsia="ru-RU"/>
-              </w:rPr>
-            </w:pPr>
-            <w:r>
-              <w:rPr>
-                <w:rFonts w:ascii="Calibri" w:eastAsia="Times New Roman" w:hAnsi="Calibri" w:cs="Calibri"/>
-                <w:color w:val="000000"/>
-                <w:lang w:eastAsia="ru-RU"/>
-              </w:rPr>
-              <w:t>+</w:t>
-            </w:r>
-          </w:p>
-        </w:tc>
-        <w:tc>
-          <w:tcPr>
-            <w:tcW w:w="967" w:type="dxa"/>
-            <w:tcBorders>
-              <w:top w:val="nil"/>
-              <w:left w:val="nil"/>
-              <w:bottom w:val="single" w:sz="4" w:space="0" w:color="auto"/>
-              <w:right w:val="single" w:sz="4" w:space="0" w:color="auto"/>
-            </w:tcBorders>
-            <w:shd w:val="clear" w:color="auto" w:fill="auto"/>
-            <w:vAlign w:val="center"/>
-            <w:hideMark/>
-          </w:tcPr>
-          <w:p>
-            <w:pPr>
-              <w:spacing w:after="0" w:line="240" w:lineRule="auto"/>
-              <w:rPr>
-                <w:rFonts w:ascii="Calibri" w:eastAsia="Times New Roman" w:hAnsi="Calibri" w:cs="Calibri"/>
-                <w:color w:val="000000"/>
-                <w:lang w:eastAsia="ru-RU"/>
-              </w:rPr>
-            </w:pPr>
-            <w:r>
-              <w:rPr>
-                <w:rFonts w:ascii="Calibri" w:eastAsia="Times New Roman" w:hAnsi="Calibri" w:cs="Calibri"/>
-                <w:color w:val="000000"/>
-                <w:lang w:eastAsia="ru-RU"/>
-              </w:rPr>
-              <w:t>+</w:t>
-            </w:r>
-          </w:p>
-        </w:tc>
-        <w:tc>
-          <w:tcPr>
-            <w:tcW w:w="1443" w:type="dxa"/>
-            <w:tcBorders>
-              <w:top w:val="nil"/>
-              <w:left w:val="nil"/>
-              <w:bottom w:val="single" w:sz="4" w:space="0" w:color="auto"/>
-              <w:right w:val="single" w:sz="4" w:space="0" w:color="auto"/>
-            </w:tcBorders>
-            <w:shd w:val="clear" w:color="auto" w:fill="auto"/>
-            <w:vAlign w:val="center"/>
-            <w:hideMark/>
-          </w:tcPr>
-          <w:p>
-            <w:pPr>
-              <w:spacing w:after="0" w:line="240" w:lineRule="auto"/>
-              <w:rPr>
-                <w:rFonts w:ascii="Calibri" w:eastAsia="Times New Roman" w:hAnsi="Calibri" w:cs="Calibri"/>
-                <w:color w:val="000000"/>
-                <w:lang w:eastAsia="ru-RU"/>
-              </w:rPr>
-            </w:pPr>
-            <w:r>
-              <w:rPr>
-                <w:rFonts w:ascii="Calibri" w:eastAsia="Times New Roman" w:hAnsi="Calibri" w:cs="Calibri"/>
-                <w:color w:val="000000"/>
-                <w:lang w:eastAsia="ru-RU"/>
-              </w:rPr>
-              <w:t>+</w:t>
-            </w:r>
-          </w:p>
-        </w:tc>
-        <w:tc>
-          <w:tcPr>
-            <w:tcW w:w="1487" w:type="dxa"/>
-            <w:tcBorders>
-              <w:top w:val="nil"/>
-              <w:left w:val="nil"/>
-              <w:bottom w:val="single" w:sz="4" w:space="0" w:color="auto"/>
-              <w:right w:val="single" w:sz="4" w:space="0" w:color="auto"/>
-            </w:tcBorders>
-            <w:shd w:val="clear" w:color="auto" w:fill="auto"/>
-            <w:vAlign w:val="center"/>
-            <w:hideMark/>
-          </w:tcPr>
-          <w:p>
-            <w:pPr>
-              <w:spacing w:after="0" w:line="240" w:lineRule="auto"/>
-              <w:rPr>
-                <w:rFonts w:ascii="Calibri" w:eastAsia="Times New Roman" w:hAnsi="Calibri" w:cs="Calibri"/>
-                <w:color w:val="000000"/>
-                <w:lang w:eastAsia="ru-RU"/>
-              </w:rPr>
-            </w:pPr>
-            <w:r>
-              <w:rPr>
-                <w:rFonts w:ascii="Calibri" w:eastAsia="Times New Roman" w:hAnsi="Calibri" w:cs="Calibri"/>
-                <w:color w:val="000000"/>
-                <w:lang w:eastAsia="ru-RU"/>
-              </w:rPr>
-              <w:t>+</w:t>
-            </w:r>
-          </w:p>
-        </w:tc>
-        <w:tc>
-          <w:tcPr>
-            <w:tcW w:w="2804" w:type="dxa"/>
-            <w:tcBorders>
-              <w:top w:val="nil"/>
-              <w:left w:val="nil"/>
-              <w:bottom w:val="single" w:sz="4" w:space="0" w:color="auto"/>
-              <w:right w:val="single" w:sz="4" w:space="0" w:color="auto"/>
-            </w:tcBorders>
-            <w:shd w:val="clear" w:color="auto" w:fill="auto"/>
-            <w:vAlign w:val="center"/>
-            <w:hideMark/>
-          </w:tcPr>
-          <w:p>
-            <w:pPr>
-              <w:spacing w:after="0" w:line="240" w:lineRule="auto"/>
-              <w:rPr>
-                <w:rFonts w:ascii="Calibri" w:eastAsia="Times New Roman" w:hAnsi="Calibri" w:cs="Calibri"/>
-                <w:color w:val="000000"/>
-                <w:lang w:eastAsia="ru-RU"/>
-              </w:rPr>
-            </w:pPr>
-            <w:r>
-              <w:rPr>
-                <w:rFonts w:ascii="Calibri" w:eastAsia="Times New Roman" w:hAnsi="Calibri" w:cs="Calibri"/>
-                <w:color w:val="000000"/>
-                <w:lang w:eastAsia="ru-RU"/>
-              </w:rPr>
-              <w:t>+</w:t>
-            </w:r>
-          </w:p>
-        </w:tc>
-        <w:tc>
-          <w:tcPr>
-            <w:tcW w:w="970" w:type="dxa"/>
+            <w:tcW w:w="736" w:type="dxa"/>
+            <w:tcBorders>
+              <w:top w:val="nil"/>
+              <w:left w:val="nil"/>
+              <w:bottom w:val="single" w:sz="4" w:space="0" w:color="auto"/>
+              <w:right w:val="single" w:sz="4" w:space="0" w:color="auto"/>
+            </w:tcBorders>
+            <w:shd w:val="clear" w:color="auto" w:fill="auto"/>
+            <w:vAlign w:val="center"/>
+            <w:hideMark/>
+          </w:tcPr>
+          <w:p>
+            <w:pPr>
+              <w:spacing w:after="0" w:line="240" w:lineRule="auto"/>
+              <w:rPr>
+                <w:rFonts w:ascii="Calibri" w:eastAsia="Times New Roman" w:hAnsi="Calibri" w:cs="Calibri"/>
+                <w:color w:val="000000"/>
+                <w:lang w:eastAsia="ru-RU"/>
+              </w:rPr>
+            </w:pPr>
+            <w:r>
+              <w:rPr>
+                <w:rFonts w:ascii="Calibri" w:eastAsia="Times New Roman" w:hAnsi="Calibri" w:cs="Calibri"/>
+                <w:color w:val="000000"/>
+                <w:lang w:eastAsia="ru-RU"/>
+              </w:rPr>
+              <w:t>Linux, Windows, macOS</w:t>
+            </w:r>
+          </w:p>
+        </w:tc>
+        <w:tc>
+          <w:tcPr>
+            <w:tcW w:w="799" w:type="dxa"/>
+            <w:tcBorders>
+              <w:top w:val="nil"/>
+              <w:left w:val="nil"/>
+              <w:bottom w:val="single" w:sz="4" w:space="0" w:color="auto"/>
+              <w:right w:val="single" w:sz="4" w:space="0" w:color="auto"/>
+            </w:tcBorders>
+            <w:shd w:val="clear" w:color="auto" w:fill="auto"/>
+            <w:vAlign w:val="center"/>
+            <w:hideMark/>
+          </w:tcPr>
+          <w:p>
+            <w:pPr>
+              <w:spacing w:after="0" w:line="240" w:lineRule="auto"/>
+              <w:rPr>
+                <w:rFonts w:ascii="Calibri" w:eastAsia="Times New Roman" w:hAnsi="Calibri" w:cs="Calibri"/>
+                <w:color w:val="000000"/>
+                <w:lang w:eastAsia="ru-RU"/>
+              </w:rPr>
+            </w:pPr>
+            <w:r>
+              <w:rPr>
+                <w:rFonts w:ascii="Calibri" w:eastAsia="Times New Roman" w:hAnsi="Calibri" w:cs="Calibri"/>
+                <w:color w:val="000000"/>
+                <w:lang w:eastAsia="ru-RU"/>
+              </w:rPr>
+              <w:t>+</w:t>
+            </w:r>
+          </w:p>
+        </w:tc>
+        <w:tc>
+          <w:tcPr>
+            <w:tcW w:w="778" w:type="dxa"/>
+            <w:tcBorders>
+              <w:top w:val="nil"/>
+              <w:left w:val="nil"/>
+              <w:bottom w:val="single" w:sz="4" w:space="0" w:color="auto"/>
+              <w:right w:val="single" w:sz="4" w:space="0" w:color="auto"/>
+            </w:tcBorders>
+            <w:shd w:val="clear" w:color="auto" w:fill="auto"/>
+            <w:vAlign w:val="center"/>
+            <w:hideMark/>
+          </w:tcPr>
+          <w:p>
+            <w:pPr>
+              <w:spacing w:after="0" w:line="240" w:lineRule="auto"/>
+              <w:rPr>
+                <w:rFonts w:ascii="Calibri" w:eastAsia="Times New Roman" w:hAnsi="Calibri" w:cs="Calibri"/>
+                <w:color w:val="000000"/>
+                <w:lang w:eastAsia="ru-RU"/>
+              </w:rPr>
+            </w:pPr>
+            <w:r>
+              <w:rPr>
+                <w:rFonts w:ascii="Calibri" w:eastAsia="Times New Roman" w:hAnsi="Calibri" w:cs="Calibri"/>
+                <w:color w:val="000000"/>
+                <w:lang w:eastAsia="ru-RU"/>
+              </w:rPr>
+              <w:t>+</w:t>
+            </w:r>
+          </w:p>
+        </w:tc>
+        <w:tc>
+          <w:tcPr>
+            <w:tcW w:w="762" w:type="dxa"/>
+            <w:tcBorders>
+              <w:top w:val="nil"/>
+              <w:left w:val="nil"/>
+              <w:bottom w:val="single" w:sz="4" w:space="0" w:color="auto"/>
+              <w:right w:val="single" w:sz="4" w:space="0" w:color="auto"/>
+            </w:tcBorders>
+            <w:shd w:val="clear" w:color="auto" w:fill="auto"/>
+            <w:vAlign w:val="center"/>
+            <w:hideMark/>
+          </w:tcPr>
+          <w:p>
+            <w:pPr>
+              <w:spacing w:after="0" w:line="240" w:lineRule="auto"/>
+              <w:rPr>
+                <w:rFonts w:ascii="Calibri" w:eastAsia="Times New Roman" w:hAnsi="Calibri" w:cs="Calibri"/>
+                <w:color w:val="000000"/>
+                <w:lang w:eastAsia="ru-RU"/>
+              </w:rPr>
+            </w:pPr>
+            <w:r>
+              <w:rPr>
+                <w:rFonts w:ascii="Calibri" w:eastAsia="Times New Roman" w:hAnsi="Calibri" w:cs="Calibri"/>
+                <w:color w:val="000000"/>
+                <w:lang w:eastAsia="ru-RU"/>
+              </w:rPr>
+              <w:t>+</w:t>
+            </w:r>
+          </w:p>
+        </w:tc>
+        <w:tc>
+          <w:tcPr>
+            <w:tcW w:w="1040" w:type="dxa"/>
+            <w:tcBorders>
+              <w:top w:val="nil"/>
+              <w:left w:val="nil"/>
+              <w:bottom w:val="single" w:sz="4" w:space="0" w:color="auto"/>
+              <w:right w:val="single" w:sz="4" w:space="0" w:color="auto"/>
+            </w:tcBorders>
+            <w:shd w:val="clear" w:color="auto" w:fill="auto"/>
+            <w:vAlign w:val="center"/>
+            <w:hideMark/>
+          </w:tcPr>
+          <w:p>
+            <w:pPr>
+              <w:spacing w:after="0" w:line="240" w:lineRule="auto"/>
+              <w:rPr>
+                <w:rFonts w:ascii="Calibri" w:eastAsia="Times New Roman" w:hAnsi="Calibri" w:cs="Calibri"/>
+                <w:color w:val="000000"/>
+                <w:lang w:eastAsia="ru-RU"/>
+              </w:rPr>
+            </w:pPr>
+            <w:r>
+              <w:rPr>
+                <w:rFonts w:ascii="Calibri" w:eastAsia="Times New Roman" w:hAnsi="Calibri" w:cs="Calibri"/>
+                <w:color w:val="000000"/>
+                <w:lang w:eastAsia="ru-RU"/>
+              </w:rPr>
+              <w:t>+</w:t>
+            </w:r>
+          </w:p>
+        </w:tc>
+        <w:tc>
+          <w:tcPr>
+            <w:tcW w:w="1066" w:type="dxa"/>
+            <w:tcBorders>
+              <w:top w:val="nil"/>
+              <w:left w:val="nil"/>
+              <w:bottom w:val="single" w:sz="4" w:space="0" w:color="auto"/>
+              <w:right w:val="single" w:sz="4" w:space="0" w:color="auto"/>
+            </w:tcBorders>
+            <w:shd w:val="clear" w:color="auto" w:fill="auto"/>
+            <w:vAlign w:val="center"/>
+            <w:hideMark/>
+          </w:tcPr>
+          <w:p>
+            <w:pPr>
+              <w:spacing w:after="0" w:line="240" w:lineRule="auto"/>
+              <w:rPr>
+                <w:rFonts w:ascii="Calibri" w:eastAsia="Times New Roman" w:hAnsi="Calibri" w:cs="Calibri"/>
+                <w:color w:val="000000"/>
+                <w:lang w:eastAsia="ru-RU"/>
+              </w:rPr>
+            </w:pPr>
+            <w:r>
+              <w:rPr>
+                <w:rFonts w:ascii="Calibri" w:eastAsia="Times New Roman" w:hAnsi="Calibri" w:cs="Calibri"/>
+                <w:color w:val="000000"/>
+                <w:lang w:eastAsia="ru-RU"/>
+              </w:rPr>
+              <w:t>+</w:t>
+            </w:r>
+          </w:p>
+        </w:tc>
+        <w:tc>
+          <w:tcPr>
+            <w:tcW w:w="1834" w:type="dxa"/>
+            <w:tcBorders>
+              <w:top w:val="nil"/>
+              <w:left w:val="nil"/>
+              <w:bottom w:val="single" w:sz="4" w:space="0" w:color="auto"/>
+              <w:right w:val="single" w:sz="4" w:space="0" w:color="auto"/>
+            </w:tcBorders>
+            <w:shd w:val="clear" w:color="auto" w:fill="auto"/>
+            <w:vAlign w:val="center"/>
+            <w:hideMark/>
+          </w:tcPr>
+          <w:p>
+            <w:pPr>
+              <w:spacing w:after="0" w:line="240" w:lineRule="auto"/>
+              <w:rPr>
+                <w:rFonts w:ascii="Calibri" w:eastAsia="Times New Roman" w:hAnsi="Calibri" w:cs="Calibri"/>
+                <w:color w:val="000000"/>
+                <w:lang w:eastAsia="ru-RU"/>
+              </w:rPr>
+            </w:pPr>
+            <w:r>
+              <w:rPr>
+                <w:rFonts w:ascii="Calibri" w:eastAsia="Times New Roman" w:hAnsi="Calibri" w:cs="Calibri"/>
+                <w:color w:val="000000"/>
+                <w:lang w:eastAsia="ru-RU"/>
+              </w:rPr>
+              <w:t>+</w:t>
+            </w:r>
+          </w:p>
+        </w:tc>
+        <w:tc>
+          <w:tcPr>
+            <w:tcW w:w="764" w:type="dxa"/>
             <w:tcBorders>
               <w:top w:val="nil"/>
               <w:left w:val="nil"/>
@@ -3214,11 +3000,11 @@
       </w:tr>
       <w:tr>
         <w:trPr>
-          <w:trHeight w:val="300"/>
+          <w:trHeight w:val="386"/>
         </w:trPr>
         <w:tc>
           <w:tcPr>
-            <w:tcW w:w="1177" w:type="dxa"/>
+            <w:tcW w:w="885" w:type="dxa"/>
             <w:tcBorders>
               <w:top w:val="nil"/>
               <w:left w:val="single" w:sz="4" w:space="0" w:color="auto"/>
@@ -3250,7 +3036,7 @@
         </w:tc>
         <w:tc>
           <w:tcPr>
-            <w:tcW w:w="827" w:type="dxa"/>
+            <w:tcW w:w="681" w:type="dxa"/>
             <w:tcBorders>
               <w:top w:val="nil"/>
               <w:left w:val="nil"/>
@@ -3283,27 +3069,26 @@
         </w:tc>
         <w:tc>
           <w:tcPr>
-            <w:tcW w:w="922" w:type="dxa"/>
-            <w:tcBorders>
-              <w:top w:val="nil"/>
-              <w:left w:val="nil"/>
-              <w:bottom w:val="single" w:sz="4" w:space="0" w:color="auto"/>
-              <w:right w:val="single" w:sz="4" w:space="0" w:color="auto"/>
-            </w:tcBorders>
-            <w:shd w:val="clear" w:color="auto" w:fill="auto"/>
-            <w:vAlign w:val="center"/>
-            <w:hideMark/>
-          </w:tcPr>
-          <w:p>
-            <w:pPr>
-              <w:spacing w:after="0" w:line="240" w:lineRule="auto"/>
-              <w:rPr>
-                <w:rFonts w:ascii="Calibri" w:eastAsia="Times New Roman" w:hAnsi="Calibri" w:cs="Calibri"/>
-                <w:color w:val="000000"/>
-                <w:lang w:eastAsia="ru-RU"/>
-              </w:rPr>
-            </w:pPr>
-            <w:proofErr w:type="spellStart"/>
+            <w:tcW w:w="736" w:type="dxa"/>
+            <w:tcBorders>
+              <w:top w:val="nil"/>
+              <w:left w:val="nil"/>
+              <w:bottom w:val="single" w:sz="4" w:space="0" w:color="auto"/>
+              <w:right w:val="single" w:sz="4" w:space="0" w:color="auto"/>
+            </w:tcBorders>
+            <w:shd w:val="clear" w:color="auto" w:fill="auto"/>
+            <w:vAlign w:val="center"/>
+            <w:hideMark/>
+          </w:tcPr>
+          <w:p>
+            <w:pPr>
+              <w:spacing w:after="0" w:line="240" w:lineRule="auto"/>
+              <w:rPr>
+                <w:rFonts w:ascii="Calibri" w:eastAsia="Times New Roman" w:hAnsi="Calibri" w:cs="Calibri"/>
+                <w:color w:val="000000"/>
+                <w:lang w:eastAsia="ru-RU"/>
+              </w:rPr>
+            </w:pPr>
             <w:r>
               <w:rPr>
                 <w:rFonts w:ascii="Calibri" w:eastAsia="Times New Roman" w:hAnsi="Calibri" w:cs="Calibri"/>
@@ -3312,204 +3097,203 @@
               </w:rPr>
               <w:t>Linux</w:t>
             </w:r>
-            <w:proofErr w:type="spellEnd"/>
-          </w:p>
-        </w:tc>
-        <w:tc>
-          <w:tcPr>
-            <w:tcW w:w="1030" w:type="dxa"/>
-            <w:tcBorders>
-              <w:top w:val="nil"/>
-              <w:left w:val="nil"/>
-              <w:bottom w:val="single" w:sz="4" w:space="0" w:color="auto"/>
-              <w:right w:val="single" w:sz="4" w:space="0" w:color="auto"/>
-            </w:tcBorders>
-            <w:shd w:val="clear" w:color="auto" w:fill="auto"/>
-            <w:vAlign w:val="center"/>
-            <w:hideMark/>
-          </w:tcPr>
-          <w:p>
-            <w:pPr>
-              <w:spacing w:after="0" w:line="240" w:lineRule="auto"/>
-              <w:rPr>
-                <w:rFonts w:ascii="Calibri" w:eastAsia="Times New Roman" w:hAnsi="Calibri" w:cs="Calibri"/>
-                <w:color w:val="000000"/>
-                <w:lang w:eastAsia="ru-RU"/>
-              </w:rPr>
-            </w:pPr>
-            <w:r>
-              <w:rPr>
-                <w:rFonts w:ascii="Calibri" w:eastAsia="Times New Roman" w:hAnsi="Calibri" w:cs="Calibri"/>
-                <w:color w:val="000000"/>
-                <w:lang w:eastAsia="ru-RU"/>
-              </w:rPr>
-              <w:t>+</w:t>
-            </w:r>
-          </w:p>
-        </w:tc>
-        <w:tc>
-          <w:tcPr>
-            <w:tcW w:w="994" w:type="dxa"/>
-            <w:tcBorders>
-              <w:top w:val="nil"/>
-              <w:left w:val="nil"/>
-              <w:bottom w:val="single" w:sz="4" w:space="0" w:color="auto"/>
-              <w:right w:val="single" w:sz="4" w:space="0" w:color="auto"/>
-            </w:tcBorders>
-            <w:shd w:val="clear" w:color="auto" w:fill="auto"/>
-            <w:vAlign w:val="center"/>
-            <w:hideMark/>
-          </w:tcPr>
-          <w:p>
-            <w:pPr>
-              <w:spacing w:after="0" w:line="240" w:lineRule="auto"/>
-              <w:rPr>
-                <w:rFonts w:ascii="Calibri" w:eastAsia="Times New Roman" w:hAnsi="Calibri" w:cs="Calibri"/>
-                <w:color w:val="000000"/>
-                <w:lang w:eastAsia="ru-RU"/>
-              </w:rPr>
-            </w:pPr>
-            <w:r>
-              <w:rPr>
-                <w:rFonts w:ascii="Calibri" w:eastAsia="Times New Roman" w:hAnsi="Calibri" w:cs="Calibri"/>
-                <w:color w:val="000000"/>
-                <w:lang w:eastAsia="ru-RU"/>
-              </w:rPr>
-              <w:t>+</w:t>
-            </w:r>
-          </w:p>
-        </w:tc>
-        <w:tc>
-          <w:tcPr>
-            <w:tcW w:w="967" w:type="dxa"/>
-            <w:tcBorders>
-              <w:top w:val="nil"/>
-              <w:left w:val="nil"/>
-              <w:bottom w:val="single" w:sz="4" w:space="0" w:color="auto"/>
-              <w:right w:val="single" w:sz="4" w:space="0" w:color="auto"/>
-            </w:tcBorders>
-            <w:shd w:val="clear" w:color="auto" w:fill="auto"/>
-            <w:vAlign w:val="center"/>
-            <w:hideMark/>
-          </w:tcPr>
-          <w:p>
-            <w:pPr>
-              <w:spacing w:after="0" w:line="240" w:lineRule="auto"/>
-              <w:rPr>
-                <w:rFonts w:ascii="Calibri" w:eastAsia="Times New Roman" w:hAnsi="Calibri" w:cs="Calibri"/>
-                <w:color w:val="000000"/>
-                <w:lang w:eastAsia="ru-RU"/>
-              </w:rPr>
-            </w:pPr>
-            <w:r>
-              <w:rPr>
-                <w:rFonts w:ascii="Calibri" w:eastAsia="Times New Roman" w:hAnsi="Calibri" w:cs="Calibri"/>
-                <w:color w:val="000000"/>
-                <w:lang w:eastAsia="ru-RU"/>
-              </w:rPr>
-              <w:t>+</w:t>
-            </w:r>
-          </w:p>
-        </w:tc>
-        <w:tc>
-          <w:tcPr>
-            <w:tcW w:w="1443" w:type="dxa"/>
-            <w:tcBorders>
-              <w:top w:val="nil"/>
-              <w:left w:val="nil"/>
-              <w:bottom w:val="single" w:sz="4" w:space="0" w:color="auto"/>
-              <w:right w:val="single" w:sz="4" w:space="0" w:color="auto"/>
-            </w:tcBorders>
-            <w:shd w:val="clear" w:color="auto" w:fill="auto"/>
-            <w:vAlign w:val="center"/>
-            <w:hideMark/>
-          </w:tcPr>
-          <w:p>
-            <w:pPr>
-              <w:spacing w:after="0" w:line="240" w:lineRule="auto"/>
-              <w:rPr>
-                <w:rFonts w:ascii="Calibri" w:eastAsia="Times New Roman" w:hAnsi="Calibri" w:cs="Calibri"/>
-                <w:color w:val="000000"/>
-                <w:lang w:eastAsia="ru-RU"/>
-              </w:rPr>
-            </w:pPr>
-            <w:r>
-              <w:rPr>
-                <w:rFonts w:ascii="Calibri" w:eastAsia="Times New Roman" w:hAnsi="Calibri" w:cs="Calibri"/>
-                <w:color w:val="000000"/>
-                <w:lang w:eastAsia="ru-RU"/>
-              </w:rPr>
-              <w:t>+</w:t>
-            </w:r>
-          </w:p>
-        </w:tc>
-        <w:tc>
-          <w:tcPr>
-            <w:tcW w:w="1487" w:type="dxa"/>
-            <w:tcBorders>
-              <w:top w:val="nil"/>
-              <w:left w:val="nil"/>
-              <w:bottom w:val="single" w:sz="4" w:space="0" w:color="auto"/>
-              <w:right w:val="single" w:sz="4" w:space="0" w:color="auto"/>
-            </w:tcBorders>
-            <w:shd w:val="clear" w:color="auto" w:fill="auto"/>
-            <w:vAlign w:val="center"/>
-            <w:hideMark/>
-          </w:tcPr>
-          <w:p>
-            <w:pPr>
-              <w:spacing w:after="0" w:line="240" w:lineRule="auto"/>
-              <w:rPr>
-                <w:rFonts w:ascii="Calibri" w:eastAsia="Times New Roman" w:hAnsi="Calibri" w:cs="Calibri"/>
-                <w:color w:val="000000"/>
-                <w:lang w:eastAsia="ru-RU"/>
-              </w:rPr>
-            </w:pPr>
-            <w:r>
-              <w:rPr>
-                <w:rFonts w:ascii="Calibri" w:eastAsia="Times New Roman" w:hAnsi="Calibri" w:cs="Calibri"/>
-                <w:color w:val="000000"/>
-                <w:lang w:eastAsia="ru-RU"/>
-              </w:rPr>
-              <w:t>+</w:t>
-            </w:r>
-          </w:p>
-        </w:tc>
-        <w:tc>
-          <w:tcPr>
-            <w:tcW w:w="2804" w:type="dxa"/>
-            <w:tcBorders>
-              <w:top w:val="nil"/>
-              <w:left w:val="nil"/>
-              <w:bottom w:val="single" w:sz="4" w:space="0" w:color="auto"/>
-              <w:right w:val="single" w:sz="4" w:space="0" w:color="auto"/>
-            </w:tcBorders>
-            <w:shd w:val="clear" w:color="auto" w:fill="auto"/>
-            <w:vAlign w:val="center"/>
-            <w:hideMark/>
-          </w:tcPr>
-          <w:p>
-            <w:pPr>
-              <w:spacing w:after="0" w:line="240" w:lineRule="auto"/>
-              <w:rPr>
-                <w:rFonts w:ascii="Calibri" w:eastAsia="Times New Roman" w:hAnsi="Calibri" w:cs="Calibri"/>
-                <w:color w:val="000000"/>
-                <w:lang w:eastAsia="ru-RU"/>
-              </w:rPr>
-            </w:pPr>
-            <w:r>
-              <w:rPr>
-                <w:rFonts w:ascii="Calibri" w:eastAsia="Times New Roman" w:hAnsi="Calibri" w:cs="Calibri"/>
-                <w:color w:val="000000"/>
-                <w:lang w:eastAsia="ru-RU"/>
-              </w:rPr>
-              <w:t>+</w:t>
-            </w:r>
-          </w:p>
-        </w:tc>
-        <w:tc>
-          <w:tcPr>
-            <w:tcW w:w="970" w:type="dxa"/>
+          </w:p>
+        </w:tc>
+        <w:tc>
+          <w:tcPr>
+            <w:tcW w:w="799" w:type="dxa"/>
+            <w:tcBorders>
+              <w:top w:val="nil"/>
+              <w:left w:val="nil"/>
+              <w:bottom w:val="single" w:sz="4" w:space="0" w:color="auto"/>
+              <w:right w:val="single" w:sz="4" w:space="0" w:color="auto"/>
+            </w:tcBorders>
+            <w:shd w:val="clear" w:color="auto" w:fill="auto"/>
+            <w:vAlign w:val="center"/>
+            <w:hideMark/>
+          </w:tcPr>
+          <w:p>
+            <w:pPr>
+              <w:spacing w:after="0" w:line="240" w:lineRule="auto"/>
+              <w:rPr>
+                <w:rFonts w:ascii="Calibri" w:eastAsia="Times New Roman" w:hAnsi="Calibri" w:cs="Calibri"/>
+                <w:color w:val="000000"/>
+                <w:lang w:eastAsia="ru-RU"/>
+              </w:rPr>
+            </w:pPr>
+            <w:r>
+              <w:rPr>
+                <w:rFonts w:ascii="Calibri" w:eastAsia="Times New Roman" w:hAnsi="Calibri" w:cs="Calibri"/>
+                <w:color w:val="000000"/>
+                <w:lang w:eastAsia="ru-RU"/>
+              </w:rPr>
+              <w:t>+</w:t>
+            </w:r>
+          </w:p>
+        </w:tc>
+        <w:tc>
+          <w:tcPr>
+            <w:tcW w:w="778" w:type="dxa"/>
+            <w:tcBorders>
+              <w:top w:val="nil"/>
+              <w:left w:val="nil"/>
+              <w:bottom w:val="single" w:sz="4" w:space="0" w:color="auto"/>
+              <w:right w:val="single" w:sz="4" w:space="0" w:color="auto"/>
+            </w:tcBorders>
+            <w:shd w:val="clear" w:color="auto" w:fill="auto"/>
+            <w:vAlign w:val="center"/>
+            <w:hideMark/>
+          </w:tcPr>
+          <w:p>
+            <w:pPr>
+              <w:spacing w:after="0" w:line="240" w:lineRule="auto"/>
+              <w:rPr>
+                <w:rFonts w:ascii="Calibri" w:eastAsia="Times New Roman" w:hAnsi="Calibri" w:cs="Calibri"/>
+                <w:color w:val="000000"/>
+                <w:lang w:eastAsia="ru-RU"/>
+              </w:rPr>
+            </w:pPr>
+            <w:r>
+              <w:rPr>
+                <w:rFonts w:ascii="Calibri" w:eastAsia="Times New Roman" w:hAnsi="Calibri" w:cs="Calibri"/>
+                <w:color w:val="000000"/>
+                <w:lang w:eastAsia="ru-RU"/>
+              </w:rPr>
+              <w:t>+</w:t>
+            </w:r>
+          </w:p>
+        </w:tc>
+        <w:tc>
+          <w:tcPr>
+            <w:tcW w:w="762" w:type="dxa"/>
+            <w:tcBorders>
+              <w:top w:val="nil"/>
+              <w:left w:val="nil"/>
+              <w:bottom w:val="single" w:sz="4" w:space="0" w:color="auto"/>
+              <w:right w:val="single" w:sz="4" w:space="0" w:color="auto"/>
+            </w:tcBorders>
+            <w:shd w:val="clear" w:color="auto" w:fill="auto"/>
+            <w:vAlign w:val="center"/>
+            <w:hideMark/>
+          </w:tcPr>
+          <w:p>
+            <w:pPr>
+              <w:spacing w:after="0" w:line="240" w:lineRule="auto"/>
+              <w:rPr>
+                <w:rFonts w:ascii="Calibri" w:eastAsia="Times New Roman" w:hAnsi="Calibri" w:cs="Calibri"/>
+                <w:color w:val="000000"/>
+                <w:lang w:eastAsia="ru-RU"/>
+              </w:rPr>
+            </w:pPr>
+            <w:r>
+              <w:rPr>
+                <w:rFonts w:ascii="Calibri" w:eastAsia="Times New Roman" w:hAnsi="Calibri" w:cs="Calibri"/>
+                <w:color w:val="000000"/>
+                <w:lang w:eastAsia="ru-RU"/>
+              </w:rPr>
+              <w:t>+</w:t>
+            </w:r>
+          </w:p>
+        </w:tc>
+        <w:tc>
+          <w:tcPr>
+            <w:tcW w:w="1040" w:type="dxa"/>
+            <w:tcBorders>
+              <w:top w:val="nil"/>
+              <w:left w:val="nil"/>
+              <w:bottom w:val="single" w:sz="4" w:space="0" w:color="auto"/>
+              <w:right w:val="single" w:sz="4" w:space="0" w:color="auto"/>
+            </w:tcBorders>
+            <w:shd w:val="clear" w:color="auto" w:fill="auto"/>
+            <w:vAlign w:val="center"/>
+            <w:hideMark/>
+          </w:tcPr>
+          <w:p>
+            <w:pPr>
+              <w:spacing w:after="0" w:line="240" w:lineRule="auto"/>
+              <w:rPr>
+                <w:rFonts w:ascii="Calibri" w:eastAsia="Times New Roman" w:hAnsi="Calibri" w:cs="Calibri"/>
+                <w:color w:val="000000"/>
+                <w:lang w:eastAsia="ru-RU"/>
+              </w:rPr>
+            </w:pPr>
+            <w:r>
+              <w:rPr>
+                <w:rFonts w:ascii="Calibri" w:eastAsia="Times New Roman" w:hAnsi="Calibri" w:cs="Calibri"/>
+                <w:color w:val="000000"/>
+                <w:lang w:eastAsia="ru-RU"/>
+              </w:rPr>
+              <w:t>+</w:t>
+            </w:r>
+          </w:p>
+        </w:tc>
+        <w:tc>
+          <w:tcPr>
+            <w:tcW w:w="1066" w:type="dxa"/>
+            <w:tcBorders>
+              <w:top w:val="nil"/>
+              <w:left w:val="nil"/>
+              <w:bottom w:val="single" w:sz="4" w:space="0" w:color="auto"/>
+              <w:right w:val="single" w:sz="4" w:space="0" w:color="auto"/>
+            </w:tcBorders>
+            <w:shd w:val="clear" w:color="auto" w:fill="auto"/>
+            <w:vAlign w:val="center"/>
+            <w:hideMark/>
+          </w:tcPr>
+          <w:p>
+            <w:pPr>
+              <w:spacing w:after="0" w:line="240" w:lineRule="auto"/>
+              <w:rPr>
+                <w:rFonts w:ascii="Calibri" w:eastAsia="Times New Roman" w:hAnsi="Calibri" w:cs="Calibri"/>
+                <w:color w:val="000000"/>
+                <w:lang w:eastAsia="ru-RU"/>
+              </w:rPr>
+            </w:pPr>
+            <w:r>
+              <w:rPr>
+                <w:rFonts w:ascii="Calibri" w:eastAsia="Times New Roman" w:hAnsi="Calibri" w:cs="Calibri"/>
+                <w:color w:val="000000"/>
+                <w:lang w:eastAsia="ru-RU"/>
+              </w:rPr>
+              <w:t>+</w:t>
+            </w:r>
+          </w:p>
+        </w:tc>
+        <w:tc>
+          <w:tcPr>
+            <w:tcW w:w="1834" w:type="dxa"/>
+            <w:tcBorders>
+              <w:top w:val="nil"/>
+              <w:left w:val="nil"/>
+              <w:bottom w:val="single" w:sz="4" w:space="0" w:color="auto"/>
+              <w:right w:val="single" w:sz="4" w:space="0" w:color="auto"/>
+            </w:tcBorders>
+            <w:shd w:val="clear" w:color="auto" w:fill="auto"/>
+            <w:vAlign w:val="center"/>
+            <w:hideMark/>
+          </w:tcPr>
+          <w:p>
+            <w:pPr>
+              <w:spacing w:after="0" w:line="240" w:lineRule="auto"/>
+              <w:rPr>
+                <w:rFonts w:ascii="Calibri" w:eastAsia="Times New Roman" w:hAnsi="Calibri" w:cs="Calibri"/>
+                <w:color w:val="000000"/>
+                <w:lang w:eastAsia="ru-RU"/>
+              </w:rPr>
+            </w:pPr>
+            <w:r>
+              <w:rPr>
+                <w:rFonts w:ascii="Calibri" w:eastAsia="Times New Roman" w:hAnsi="Calibri" w:cs="Calibri"/>
+                <w:color w:val="000000"/>
+                <w:lang w:eastAsia="ru-RU"/>
+              </w:rPr>
+              <w:t>+</w:t>
+            </w:r>
+          </w:p>
+        </w:tc>
+        <w:tc>
+          <w:tcPr>
+            <w:tcW w:w="764" w:type="dxa"/>
             <w:tcBorders>
               <w:top w:val="nil"/>
               <w:left w:val="nil"/>
@@ -3542,11 +3326,11 @@
       </w:tr>
       <w:tr>
         <w:trPr>
-          <w:trHeight w:val="300"/>
+          <w:trHeight w:val="386"/>
         </w:trPr>
         <w:tc>
           <w:tcPr>
-            <w:tcW w:w="1177" w:type="dxa"/>
+            <w:tcW w:w="885" w:type="dxa"/>
             <w:tcBorders>
               <w:top w:val="nil"/>
               <w:left w:val="single" w:sz="4" w:space="0" w:color="auto"/>
@@ -3566,7 +3350,6 @@
                 <w:lang w:eastAsia="ru-RU"/>
               </w:rPr>
             </w:pPr>
-            <w:proofErr w:type="spellStart"/>
             <w:r>
               <w:rPr>
                 <w:rFonts w:ascii="Calibri" w:eastAsia="Times New Roman" w:hAnsi="Calibri" w:cs="Calibri"/>
@@ -3575,12 +3358,11 @@
               </w:rPr>
               <w:t>Podman</w:t>
             </w:r>
-            <w:proofErr w:type="spellEnd"/>
-          </w:p>
-        </w:tc>
-        <w:tc>
-          <w:tcPr>
-            <w:tcW w:w="827" w:type="dxa"/>
+          </w:p>
+        </w:tc>
+        <w:tc>
+          <w:tcPr>
+            <w:tcW w:w="681" w:type="dxa"/>
             <w:tcBorders>
               <w:top w:val="nil"/>
               <w:left w:val="nil"/>
@@ -3613,27 +3395,26 @@
         </w:tc>
         <w:tc>
           <w:tcPr>
-            <w:tcW w:w="922" w:type="dxa"/>
-            <w:tcBorders>
-              <w:top w:val="nil"/>
-              <w:left w:val="nil"/>
-              <w:bottom w:val="single" w:sz="4" w:space="0" w:color="auto"/>
-              <w:right w:val="single" w:sz="4" w:space="0" w:color="auto"/>
-            </w:tcBorders>
-            <w:shd w:val="clear" w:color="auto" w:fill="auto"/>
-            <w:vAlign w:val="center"/>
-            <w:hideMark/>
-          </w:tcPr>
-          <w:p>
-            <w:pPr>
-              <w:spacing w:after="0" w:line="240" w:lineRule="auto"/>
-              <w:rPr>
-                <w:rFonts w:ascii="Calibri" w:eastAsia="Times New Roman" w:hAnsi="Calibri" w:cs="Calibri"/>
-                <w:color w:val="000000"/>
-                <w:lang w:eastAsia="ru-RU"/>
-              </w:rPr>
-            </w:pPr>
-            <w:proofErr w:type="spellStart"/>
+            <w:tcW w:w="736" w:type="dxa"/>
+            <w:tcBorders>
+              <w:top w:val="nil"/>
+              <w:left w:val="nil"/>
+              <w:bottom w:val="single" w:sz="4" w:space="0" w:color="auto"/>
+              <w:right w:val="single" w:sz="4" w:space="0" w:color="auto"/>
+            </w:tcBorders>
+            <w:shd w:val="clear" w:color="auto" w:fill="auto"/>
+            <w:vAlign w:val="center"/>
+            <w:hideMark/>
+          </w:tcPr>
+          <w:p>
+            <w:pPr>
+              <w:spacing w:after="0" w:line="240" w:lineRule="auto"/>
+              <w:rPr>
+                <w:rFonts w:ascii="Calibri" w:eastAsia="Times New Roman" w:hAnsi="Calibri" w:cs="Calibri"/>
+                <w:color w:val="000000"/>
+                <w:lang w:eastAsia="ru-RU"/>
+              </w:rPr>
+            </w:pPr>
             <w:r>
               <w:rPr>
                 <w:rFonts w:ascii="Calibri" w:eastAsia="Times New Roman" w:hAnsi="Calibri" w:cs="Calibri"/>
@@ -3642,204 +3423,203 @@
               </w:rPr>
               <w:t>Linux</w:t>
             </w:r>
-            <w:proofErr w:type="spellEnd"/>
-          </w:p>
-        </w:tc>
-        <w:tc>
-          <w:tcPr>
-            <w:tcW w:w="1030" w:type="dxa"/>
-            <w:tcBorders>
-              <w:top w:val="nil"/>
-              <w:left w:val="nil"/>
-              <w:bottom w:val="single" w:sz="4" w:space="0" w:color="auto"/>
-              <w:right w:val="single" w:sz="4" w:space="0" w:color="auto"/>
-            </w:tcBorders>
-            <w:shd w:val="clear" w:color="auto" w:fill="auto"/>
-            <w:vAlign w:val="center"/>
-            <w:hideMark/>
-          </w:tcPr>
-          <w:p>
-            <w:pPr>
-              <w:spacing w:after="0" w:line="240" w:lineRule="auto"/>
-              <w:rPr>
-                <w:rFonts w:ascii="Calibri" w:eastAsia="Times New Roman" w:hAnsi="Calibri" w:cs="Calibri"/>
-                <w:color w:val="000000"/>
-                <w:lang w:eastAsia="ru-RU"/>
-              </w:rPr>
-            </w:pPr>
-            <w:r>
-              <w:rPr>
-                <w:rFonts w:ascii="Calibri" w:eastAsia="Times New Roman" w:hAnsi="Calibri" w:cs="Calibri"/>
-                <w:color w:val="000000"/>
-                <w:lang w:eastAsia="ru-RU"/>
-              </w:rPr>
-              <w:t>+</w:t>
-            </w:r>
-          </w:p>
-        </w:tc>
-        <w:tc>
-          <w:tcPr>
-            <w:tcW w:w="994" w:type="dxa"/>
-            <w:tcBorders>
-              <w:top w:val="nil"/>
-              <w:left w:val="nil"/>
-              <w:bottom w:val="single" w:sz="4" w:space="0" w:color="auto"/>
-              <w:right w:val="single" w:sz="4" w:space="0" w:color="auto"/>
-            </w:tcBorders>
-            <w:shd w:val="clear" w:color="auto" w:fill="auto"/>
-            <w:vAlign w:val="center"/>
-            <w:hideMark/>
-          </w:tcPr>
-          <w:p>
-            <w:pPr>
-              <w:spacing w:after="0" w:line="240" w:lineRule="auto"/>
-              <w:rPr>
-                <w:rFonts w:ascii="Calibri" w:eastAsia="Times New Roman" w:hAnsi="Calibri" w:cs="Calibri"/>
-                <w:color w:val="000000"/>
-                <w:lang w:eastAsia="ru-RU"/>
-              </w:rPr>
-            </w:pPr>
-            <w:r>
-              <w:rPr>
-                <w:rFonts w:ascii="Calibri" w:eastAsia="Times New Roman" w:hAnsi="Calibri" w:cs="Calibri"/>
-                <w:color w:val="000000"/>
-                <w:lang w:eastAsia="ru-RU"/>
-              </w:rPr>
-              <w:t>+</w:t>
-            </w:r>
-          </w:p>
-        </w:tc>
-        <w:tc>
-          <w:tcPr>
-            <w:tcW w:w="967" w:type="dxa"/>
-            <w:tcBorders>
-              <w:top w:val="nil"/>
-              <w:left w:val="nil"/>
-              <w:bottom w:val="single" w:sz="4" w:space="0" w:color="auto"/>
-              <w:right w:val="single" w:sz="4" w:space="0" w:color="auto"/>
-            </w:tcBorders>
-            <w:shd w:val="clear" w:color="auto" w:fill="auto"/>
-            <w:vAlign w:val="center"/>
-            <w:hideMark/>
-          </w:tcPr>
-          <w:p>
-            <w:pPr>
-              <w:spacing w:after="0" w:line="240" w:lineRule="auto"/>
-              <w:rPr>
-                <w:rFonts w:ascii="Calibri" w:eastAsia="Times New Roman" w:hAnsi="Calibri" w:cs="Calibri"/>
-                <w:color w:val="000000"/>
-                <w:lang w:eastAsia="ru-RU"/>
-              </w:rPr>
-            </w:pPr>
-            <w:r>
-              <w:rPr>
-                <w:rFonts w:ascii="Calibri" w:eastAsia="Times New Roman" w:hAnsi="Calibri" w:cs="Calibri"/>
-                <w:color w:val="000000"/>
-                <w:lang w:eastAsia="ru-RU"/>
-              </w:rPr>
-              <w:t>+</w:t>
-            </w:r>
-          </w:p>
-        </w:tc>
-        <w:tc>
-          <w:tcPr>
-            <w:tcW w:w="1443" w:type="dxa"/>
-            <w:tcBorders>
-              <w:top w:val="nil"/>
-              <w:left w:val="nil"/>
-              <w:bottom w:val="single" w:sz="4" w:space="0" w:color="auto"/>
-              <w:right w:val="single" w:sz="4" w:space="0" w:color="auto"/>
-            </w:tcBorders>
-            <w:shd w:val="clear" w:color="auto" w:fill="auto"/>
-            <w:vAlign w:val="center"/>
-            <w:hideMark/>
-          </w:tcPr>
-          <w:p>
-            <w:pPr>
-              <w:spacing w:after="0" w:line="240" w:lineRule="auto"/>
-              <w:rPr>
-                <w:rFonts w:ascii="Calibri" w:eastAsia="Times New Roman" w:hAnsi="Calibri" w:cs="Calibri"/>
-                <w:color w:val="000000"/>
-                <w:lang w:eastAsia="ru-RU"/>
-              </w:rPr>
-            </w:pPr>
-            <w:r>
-              <w:rPr>
-                <w:rFonts w:ascii="Calibri" w:eastAsia="Times New Roman" w:hAnsi="Calibri" w:cs="Calibri"/>
-                <w:color w:val="000000"/>
-                <w:lang w:eastAsia="ru-RU"/>
-              </w:rPr>
-              <w:t>+</w:t>
-            </w:r>
-          </w:p>
-        </w:tc>
-        <w:tc>
-          <w:tcPr>
-            <w:tcW w:w="1487" w:type="dxa"/>
-            <w:tcBorders>
-              <w:top w:val="nil"/>
-              <w:left w:val="nil"/>
-              <w:bottom w:val="single" w:sz="4" w:space="0" w:color="auto"/>
-              <w:right w:val="single" w:sz="4" w:space="0" w:color="auto"/>
-            </w:tcBorders>
-            <w:shd w:val="clear" w:color="auto" w:fill="auto"/>
-            <w:vAlign w:val="center"/>
-            <w:hideMark/>
-          </w:tcPr>
-          <w:p>
-            <w:pPr>
-              <w:spacing w:after="0" w:line="240" w:lineRule="auto"/>
-              <w:rPr>
-                <w:rFonts w:ascii="Calibri" w:eastAsia="Times New Roman" w:hAnsi="Calibri" w:cs="Calibri"/>
-                <w:color w:val="000000"/>
-                <w:lang w:eastAsia="ru-RU"/>
-              </w:rPr>
-            </w:pPr>
-            <w:r>
-              <w:rPr>
-                <w:rFonts w:ascii="Calibri" w:eastAsia="Times New Roman" w:hAnsi="Calibri" w:cs="Calibri"/>
-                <w:color w:val="000000"/>
-                <w:lang w:eastAsia="ru-RU"/>
-              </w:rPr>
-              <w:t>+</w:t>
-            </w:r>
-          </w:p>
-        </w:tc>
-        <w:tc>
-          <w:tcPr>
-            <w:tcW w:w="2804" w:type="dxa"/>
-            <w:tcBorders>
-              <w:top w:val="nil"/>
-              <w:left w:val="nil"/>
-              <w:bottom w:val="single" w:sz="4" w:space="0" w:color="auto"/>
-              <w:right w:val="single" w:sz="4" w:space="0" w:color="auto"/>
-            </w:tcBorders>
-            <w:shd w:val="clear" w:color="auto" w:fill="auto"/>
-            <w:vAlign w:val="center"/>
-            <w:hideMark/>
-          </w:tcPr>
-          <w:p>
-            <w:pPr>
-              <w:spacing w:after="0" w:line="240" w:lineRule="auto"/>
-              <w:rPr>
-                <w:rFonts w:ascii="Calibri" w:eastAsia="Times New Roman" w:hAnsi="Calibri" w:cs="Calibri"/>
-                <w:color w:val="000000"/>
-                <w:lang w:eastAsia="ru-RU"/>
-              </w:rPr>
-            </w:pPr>
-            <w:r>
-              <w:rPr>
-                <w:rFonts w:ascii="Calibri" w:eastAsia="Times New Roman" w:hAnsi="Calibri" w:cs="Calibri"/>
-                <w:color w:val="000000"/>
-                <w:lang w:eastAsia="ru-RU"/>
-              </w:rPr>
-              <w:t>+</w:t>
-            </w:r>
-          </w:p>
-        </w:tc>
-        <w:tc>
-          <w:tcPr>
-            <w:tcW w:w="970" w:type="dxa"/>
+          </w:p>
+        </w:tc>
+        <w:tc>
+          <w:tcPr>
+            <w:tcW w:w="799" w:type="dxa"/>
+            <w:tcBorders>
+              <w:top w:val="nil"/>
+              <w:left w:val="nil"/>
+              <w:bottom w:val="single" w:sz="4" w:space="0" w:color="auto"/>
+              <w:right w:val="single" w:sz="4" w:space="0" w:color="auto"/>
+            </w:tcBorders>
+            <w:shd w:val="clear" w:color="auto" w:fill="auto"/>
+            <w:vAlign w:val="center"/>
+            <w:hideMark/>
+          </w:tcPr>
+          <w:p>
+            <w:pPr>
+              <w:spacing w:after="0" w:line="240" w:lineRule="auto"/>
+              <w:rPr>
+                <w:rFonts w:ascii="Calibri" w:eastAsia="Times New Roman" w:hAnsi="Calibri" w:cs="Calibri"/>
+                <w:color w:val="000000"/>
+                <w:lang w:eastAsia="ru-RU"/>
+              </w:rPr>
+            </w:pPr>
+            <w:r>
+              <w:rPr>
+                <w:rFonts w:ascii="Calibri" w:eastAsia="Times New Roman" w:hAnsi="Calibri" w:cs="Calibri"/>
+                <w:color w:val="000000"/>
+                <w:lang w:eastAsia="ru-RU"/>
+              </w:rPr>
+              <w:t>+</w:t>
+            </w:r>
+          </w:p>
+        </w:tc>
+        <w:tc>
+          <w:tcPr>
+            <w:tcW w:w="778" w:type="dxa"/>
+            <w:tcBorders>
+              <w:top w:val="nil"/>
+              <w:left w:val="nil"/>
+              <w:bottom w:val="single" w:sz="4" w:space="0" w:color="auto"/>
+              <w:right w:val="single" w:sz="4" w:space="0" w:color="auto"/>
+            </w:tcBorders>
+            <w:shd w:val="clear" w:color="auto" w:fill="auto"/>
+            <w:vAlign w:val="center"/>
+            <w:hideMark/>
+          </w:tcPr>
+          <w:p>
+            <w:pPr>
+              <w:spacing w:after="0" w:line="240" w:lineRule="auto"/>
+              <w:rPr>
+                <w:rFonts w:ascii="Calibri" w:eastAsia="Times New Roman" w:hAnsi="Calibri" w:cs="Calibri"/>
+                <w:color w:val="000000"/>
+                <w:lang w:eastAsia="ru-RU"/>
+              </w:rPr>
+            </w:pPr>
+            <w:r>
+              <w:rPr>
+                <w:rFonts w:ascii="Calibri" w:eastAsia="Times New Roman" w:hAnsi="Calibri" w:cs="Calibri"/>
+                <w:color w:val="000000"/>
+                <w:lang w:eastAsia="ru-RU"/>
+              </w:rPr>
+              <w:t>+</w:t>
+            </w:r>
+          </w:p>
+        </w:tc>
+        <w:tc>
+          <w:tcPr>
+            <w:tcW w:w="762" w:type="dxa"/>
+            <w:tcBorders>
+              <w:top w:val="nil"/>
+              <w:left w:val="nil"/>
+              <w:bottom w:val="single" w:sz="4" w:space="0" w:color="auto"/>
+              <w:right w:val="single" w:sz="4" w:space="0" w:color="auto"/>
+            </w:tcBorders>
+            <w:shd w:val="clear" w:color="auto" w:fill="auto"/>
+            <w:vAlign w:val="center"/>
+            <w:hideMark/>
+          </w:tcPr>
+          <w:p>
+            <w:pPr>
+              <w:spacing w:after="0" w:line="240" w:lineRule="auto"/>
+              <w:rPr>
+                <w:rFonts w:ascii="Calibri" w:eastAsia="Times New Roman" w:hAnsi="Calibri" w:cs="Calibri"/>
+                <w:color w:val="000000"/>
+                <w:lang w:eastAsia="ru-RU"/>
+              </w:rPr>
+            </w:pPr>
+            <w:r>
+              <w:rPr>
+                <w:rFonts w:ascii="Calibri" w:eastAsia="Times New Roman" w:hAnsi="Calibri" w:cs="Calibri"/>
+                <w:color w:val="000000"/>
+                <w:lang w:eastAsia="ru-RU"/>
+              </w:rPr>
+              <w:t>+</w:t>
+            </w:r>
+          </w:p>
+        </w:tc>
+        <w:tc>
+          <w:tcPr>
+            <w:tcW w:w="1040" w:type="dxa"/>
+            <w:tcBorders>
+              <w:top w:val="nil"/>
+              <w:left w:val="nil"/>
+              <w:bottom w:val="single" w:sz="4" w:space="0" w:color="auto"/>
+              <w:right w:val="single" w:sz="4" w:space="0" w:color="auto"/>
+            </w:tcBorders>
+            <w:shd w:val="clear" w:color="auto" w:fill="auto"/>
+            <w:vAlign w:val="center"/>
+            <w:hideMark/>
+          </w:tcPr>
+          <w:p>
+            <w:pPr>
+              <w:spacing w:after="0" w:line="240" w:lineRule="auto"/>
+              <w:rPr>
+                <w:rFonts w:ascii="Calibri" w:eastAsia="Times New Roman" w:hAnsi="Calibri" w:cs="Calibri"/>
+                <w:color w:val="000000"/>
+                <w:lang w:eastAsia="ru-RU"/>
+              </w:rPr>
+            </w:pPr>
+            <w:r>
+              <w:rPr>
+                <w:rFonts w:ascii="Calibri" w:eastAsia="Times New Roman" w:hAnsi="Calibri" w:cs="Calibri"/>
+                <w:color w:val="000000"/>
+                <w:lang w:eastAsia="ru-RU"/>
+              </w:rPr>
+              <w:t>+</w:t>
+            </w:r>
+          </w:p>
+        </w:tc>
+        <w:tc>
+          <w:tcPr>
+            <w:tcW w:w="1066" w:type="dxa"/>
+            <w:tcBorders>
+              <w:top w:val="nil"/>
+              <w:left w:val="nil"/>
+              <w:bottom w:val="single" w:sz="4" w:space="0" w:color="auto"/>
+              <w:right w:val="single" w:sz="4" w:space="0" w:color="auto"/>
+            </w:tcBorders>
+            <w:shd w:val="clear" w:color="auto" w:fill="auto"/>
+            <w:vAlign w:val="center"/>
+            <w:hideMark/>
+          </w:tcPr>
+          <w:p>
+            <w:pPr>
+              <w:spacing w:after="0" w:line="240" w:lineRule="auto"/>
+              <w:rPr>
+                <w:rFonts w:ascii="Calibri" w:eastAsia="Times New Roman" w:hAnsi="Calibri" w:cs="Calibri"/>
+                <w:color w:val="000000"/>
+                <w:lang w:eastAsia="ru-RU"/>
+              </w:rPr>
+            </w:pPr>
+            <w:r>
+              <w:rPr>
+                <w:rFonts w:ascii="Calibri" w:eastAsia="Times New Roman" w:hAnsi="Calibri" w:cs="Calibri"/>
+                <w:color w:val="000000"/>
+                <w:lang w:eastAsia="ru-RU"/>
+              </w:rPr>
+              <w:t>+</w:t>
+            </w:r>
+          </w:p>
+        </w:tc>
+        <w:tc>
+          <w:tcPr>
+            <w:tcW w:w="1834" w:type="dxa"/>
+            <w:tcBorders>
+              <w:top w:val="nil"/>
+              <w:left w:val="nil"/>
+              <w:bottom w:val="single" w:sz="4" w:space="0" w:color="auto"/>
+              <w:right w:val="single" w:sz="4" w:space="0" w:color="auto"/>
+            </w:tcBorders>
+            <w:shd w:val="clear" w:color="auto" w:fill="auto"/>
+            <w:vAlign w:val="center"/>
+            <w:hideMark/>
+          </w:tcPr>
+          <w:p>
+            <w:pPr>
+              <w:spacing w:after="0" w:line="240" w:lineRule="auto"/>
+              <w:rPr>
+                <w:rFonts w:ascii="Calibri" w:eastAsia="Times New Roman" w:hAnsi="Calibri" w:cs="Calibri"/>
+                <w:color w:val="000000"/>
+                <w:lang w:eastAsia="ru-RU"/>
+              </w:rPr>
+            </w:pPr>
+            <w:r>
+              <w:rPr>
+                <w:rFonts w:ascii="Calibri" w:eastAsia="Times New Roman" w:hAnsi="Calibri" w:cs="Calibri"/>
+                <w:color w:val="000000"/>
+                <w:lang w:eastAsia="ru-RU"/>
+              </w:rPr>
+              <w:t>+</w:t>
+            </w:r>
+          </w:p>
+        </w:tc>
+        <w:tc>
+          <w:tcPr>
+            <w:tcW w:w="764" w:type="dxa"/>
             <w:tcBorders>
               <w:top w:val="nil"/>
               <w:left w:val="nil"/>
@@ -3872,11 +3652,11 @@
       </w:tr>
       <w:tr>
         <w:trPr>
-          <w:trHeight w:val="300"/>
+          <w:trHeight w:val="386"/>
         </w:trPr>
         <w:tc>
           <w:tcPr>
-            <w:tcW w:w="1177" w:type="dxa"/>
+            <w:tcW w:w="885" w:type="dxa"/>
             <w:tcBorders>
               <w:top w:val="nil"/>
               <w:left w:val="single" w:sz="4" w:space="0" w:color="auto"/>
@@ -3896,7 +3676,6 @@
                 <w:lang w:eastAsia="ru-RU"/>
               </w:rPr>
             </w:pPr>
-            <w:proofErr w:type="spellStart"/>
             <w:r>
               <w:rPr>
                 <w:rFonts w:ascii="Calibri" w:eastAsia="Times New Roman" w:hAnsi="Calibri" w:cs="Calibri"/>
@@ -3905,12 +3684,11 @@
               </w:rPr>
               <w:t>rkt</w:t>
             </w:r>
-            <w:proofErr w:type="spellEnd"/>
-          </w:p>
-        </w:tc>
-        <w:tc>
-          <w:tcPr>
-            <w:tcW w:w="827" w:type="dxa"/>
+          </w:p>
+        </w:tc>
+        <w:tc>
+          <w:tcPr>
+            <w:tcW w:w="681" w:type="dxa"/>
             <w:tcBorders>
               <w:top w:val="nil"/>
               <w:left w:val="nil"/>
@@ -3943,27 +3721,26 @@
         </w:tc>
         <w:tc>
           <w:tcPr>
-            <w:tcW w:w="922" w:type="dxa"/>
-            <w:tcBorders>
-              <w:top w:val="nil"/>
-              <w:left w:val="nil"/>
-              <w:bottom w:val="single" w:sz="4" w:space="0" w:color="auto"/>
-              <w:right w:val="single" w:sz="4" w:space="0" w:color="auto"/>
-            </w:tcBorders>
-            <w:shd w:val="clear" w:color="auto" w:fill="auto"/>
-            <w:vAlign w:val="center"/>
-            <w:hideMark/>
-          </w:tcPr>
-          <w:p>
-            <w:pPr>
-              <w:spacing w:after="0" w:line="240" w:lineRule="auto"/>
-              <w:rPr>
-                <w:rFonts w:ascii="Calibri" w:eastAsia="Times New Roman" w:hAnsi="Calibri" w:cs="Calibri"/>
-                <w:color w:val="000000"/>
-                <w:lang w:eastAsia="ru-RU"/>
-              </w:rPr>
-            </w:pPr>
-            <w:proofErr w:type="spellStart"/>
+            <w:tcW w:w="736" w:type="dxa"/>
+            <w:tcBorders>
+              <w:top w:val="nil"/>
+              <w:left w:val="nil"/>
+              <w:bottom w:val="single" w:sz="4" w:space="0" w:color="auto"/>
+              <w:right w:val="single" w:sz="4" w:space="0" w:color="auto"/>
+            </w:tcBorders>
+            <w:shd w:val="clear" w:color="auto" w:fill="auto"/>
+            <w:vAlign w:val="center"/>
+            <w:hideMark/>
+          </w:tcPr>
+          <w:p>
+            <w:pPr>
+              <w:spacing w:after="0" w:line="240" w:lineRule="auto"/>
+              <w:rPr>
+                <w:rFonts w:ascii="Calibri" w:eastAsia="Times New Roman" w:hAnsi="Calibri" w:cs="Calibri"/>
+                <w:color w:val="000000"/>
+                <w:lang w:eastAsia="ru-RU"/>
+              </w:rPr>
+            </w:pPr>
             <w:r>
               <w:rPr>
                 <w:rFonts w:ascii="Calibri" w:eastAsia="Times New Roman" w:hAnsi="Calibri" w:cs="Calibri"/>
@@ -3972,204 +3749,203 @@
               </w:rPr>
               <w:t>Linux</w:t>
             </w:r>
-            <w:proofErr w:type="spellEnd"/>
-          </w:p>
-        </w:tc>
-        <w:tc>
-          <w:tcPr>
-            <w:tcW w:w="1030" w:type="dxa"/>
-            <w:tcBorders>
-              <w:top w:val="nil"/>
-              <w:left w:val="nil"/>
-              <w:bottom w:val="single" w:sz="4" w:space="0" w:color="auto"/>
-              <w:right w:val="single" w:sz="4" w:space="0" w:color="auto"/>
-            </w:tcBorders>
-            <w:shd w:val="clear" w:color="auto" w:fill="auto"/>
-            <w:vAlign w:val="center"/>
-            <w:hideMark/>
-          </w:tcPr>
-          <w:p>
-            <w:pPr>
-              <w:spacing w:after="0" w:line="240" w:lineRule="auto"/>
-              <w:rPr>
-                <w:rFonts w:ascii="Calibri" w:eastAsia="Times New Roman" w:hAnsi="Calibri" w:cs="Calibri"/>
-                <w:color w:val="000000"/>
-                <w:lang w:eastAsia="ru-RU"/>
-              </w:rPr>
-            </w:pPr>
-            <w:r>
-              <w:rPr>
-                <w:rFonts w:ascii="Calibri" w:eastAsia="Times New Roman" w:hAnsi="Calibri" w:cs="Calibri"/>
-                <w:color w:val="000000"/>
-                <w:lang w:eastAsia="ru-RU"/>
-              </w:rPr>
-              <w:t>+</w:t>
-            </w:r>
-          </w:p>
-        </w:tc>
-        <w:tc>
-          <w:tcPr>
-            <w:tcW w:w="994" w:type="dxa"/>
-            <w:tcBorders>
-              <w:top w:val="nil"/>
-              <w:left w:val="nil"/>
-              <w:bottom w:val="single" w:sz="4" w:space="0" w:color="auto"/>
-              <w:right w:val="single" w:sz="4" w:space="0" w:color="auto"/>
-            </w:tcBorders>
-            <w:shd w:val="clear" w:color="auto" w:fill="auto"/>
-            <w:vAlign w:val="center"/>
-            <w:hideMark/>
-          </w:tcPr>
-          <w:p>
-            <w:pPr>
-              <w:spacing w:after="0" w:line="240" w:lineRule="auto"/>
-              <w:rPr>
-                <w:rFonts w:ascii="Calibri" w:eastAsia="Times New Roman" w:hAnsi="Calibri" w:cs="Calibri"/>
-                <w:color w:val="000000"/>
-                <w:lang w:eastAsia="ru-RU"/>
-              </w:rPr>
-            </w:pPr>
-            <w:r>
-              <w:rPr>
-                <w:rFonts w:ascii="Calibri" w:eastAsia="Times New Roman" w:hAnsi="Calibri" w:cs="Calibri"/>
-                <w:color w:val="000000"/>
-                <w:lang w:eastAsia="ru-RU"/>
-              </w:rPr>
-              <w:t>+</w:t>
-            </w:r>
-          </w:p>
-        </w:tc>
-        <w:tc>
-          <w:tcPr>
-            <w:tcW w:w="967" w:type="dxa"/>
-            <w:tcBorders>
-              <w:top w:val="nil"/>
-              <w:left w:val="nil"/>
-              <w:bottom w:val="single" w:sz="4" w:space="0" w:color="auto"/>
-              <w:right w:val="single" w:sz="4" w:space="0" w:color="auto"/>
-            </w:tcBorders>
-            <w:shd w:val="clear" w:color="auto" w:fill="auto"/>
-            <w:vAlign w:val="center"/>
-            <w:hideMark/>
-          </w:tcPr>
-          <w:p>
-            <w:pPr>
-              <w:spacing w:after="0" w:line="240" w:lineRule="auto"/>
-              <w:rPr>
-                <w:rFonts w:ascii="Calibri" w:eastAsia="Times New Roman" w:hAnsi="Calibri" w:cs="Calibri"/>
-                <w:color w:val="000000"/>
-                <w:lang w:eastAsia="ru-RU"/>
-              </w:rPr>
-            </w:pPr>
-            <w:r>
-              <w:rPr>
-                <w:rFonts w:ascii="Calibri" w:eastAsia="Times New Roman" w:hAnsi="Calibri" w:cs="Calibri"/>
-                <w:color w:val="000000"/>
-                <w:lang w:eastAsia="ru-RU"/>
-              </w:rPr>
-              <w:t>+</w:t>
-            </w:r>
-          </w:p>
-        </w:tc>
-        <w:tc>
-          <w:tcPr>
-            <w:tcW w:w="1443" w:type="dxa"/>
-            <w:tcBorders>
-              <w:top w:val="nil"/>
-              <w:left w:val="nil"/>
-              <w:bottom w:val="single" w:sz="4" w:space="0" w:color="auto"/>
-              <w:right w:val="single" w:sz="4" w:space="0" w:color="auto"/>
-            </w:tcBorders>
-            <w:shd w:val="clear" w:color="auto" w:fill="auto"/>
-            <w:vAlign w:val="center"/>
-            <w:hideMark/>
-          </w:tcPr>
-          <w:p>
-            <w:pPr>
-              <w:spacing w:after="0" w:line="240" w:lineRule="auto"/>
-              <w:rPr>
-                <w:rFonts w:ascii="Calibri" w:eastAsia="Times New Roman" w:hAnsi="Calibri" w:cs="Calibri"/>
-                <w:color w:val="000000"/>
-                <w:lang w:eastAsia="ru-RU"/>
-              </w:rPr>
-            </w:pPr>
-            <w:r>
-              <w:rPr>
-                <w:rFonts w:ascii="Calibri" w:eastAsia="Times New Roman" w:hAnsi="Calibri" w:cs="Calibri"/>
-                <w:color w:val="000000"/>
-                <w:lang w:eastAsia="ru-RU"/>
-              </w:rPr>
-              <w:t>+</w:t>
-            </w:r>
-          </w:p>
-        </w:tc>
-        <w:tc>
-          <w:tcPr>
-            <w:tcW w:w="1487" w:type="dxa"/>
-            <w:tcBorders>
-              <w:top w:val="nil"/>
-              <w:left w:val="nil"/>
-              <w:bottom w:val="single" w:sz="4" w:space="0" w:color="auto"/>
-              <w:right w:val="single" w:sz="4" w:space="0" w:color="auto"/>
-            </w:tcBorders>
-            <w:shd w:val="clear" w:color="auto" w:fill="auto"/>
-            <w:vAlign w:val="center"/>
-            <w:hideMark/>
-          </w:tcPr>
-          <w:p>
-            <w:pPr>
-              <w:spacing w:after="0" w:line="240" w:lineRule="auto"/>
-              <w:rPr>
-                <w:rFonts w:ascii="Calibri" w:eastAsia="Times New Roman" w:hAnsi="Calibri" w:cs="Calibri"/>
-                <w:color w:val="000000"/>
-                <w:lang w:eastAsia="ru-RU"/>
-              </w:rPr>
-            </w:pPr>
-            <w:r>
-              <w:rPr>
-                <w:rFonts w:ascii="Calibri" w:eastAsia="Times New Roman" w:hAnsi="Calibri" w:cs="Calibri"/>
-                <w:color w:val="000000"/>
-                <w:lang w:eastAsia="ru-RU"/>
-              </w:rPr>
-              <w:t>+</w:t>
-            </w:r>
-          </w:p>
-        </w:tc>
-        <w:tc>
-          <w:tcPr>
-            <w:tcW w:w="2804" w:type="dxa"/>
-            <w:tcBorders>
-              <w:top w:val="nil"/>
-              <w:left w:val="nil"/>
-              <w:bottom w:val="single" w:sz="4" w:space="0" w:color="auto"/>
-              <w:right w:val="single" w:sz="4" w:space="0" w:color="auto"/>
-            </w:tcBorders>
-            <w:shd w:val="clear" w:color="auto" w:fill="auto"/>
-            <w:vAlign w:val="center"/>
-            <w:hideMark/>
-          </w:tcPr>
-          <w:p>
-            <w:pPr>
-              <w:spacing w:after="0" w:line="240" w:lineRule="auto"/>
-              <w:rPr>
-                <w:rFonts w:ascii="Calibri" w:eastAsia="Times New Roman" w:hAnsi="Calibri" w:cs="Calibri"/>
-                <w:color w:val="000000"/>
-                <w:lang w:eastAsia="ru-RU"/>
-              </w:rPr>
-            </w:pPr>
-            <w:r>
-              <w:rPr>
-                <w:rFonts w:ascii="Calibri" w:eastAsia="Times New Roman" w:hAnsi="Calibri" w:cs="Calibri"/>
-                <w:color w:val="000000"/>
-                <w:lang w:eastAsia="ru-RU"/>
-              </w:rPr>
-              <w:t>+</w:t>
-            </w:r>
-          </w:p>
-        </w:tc>
-        <w:tc>
-          <w:tcPr>
-            <w:tcW w:w="970" w:type="dxa"/>
+          </w:p>
+        </w:tc>
+        <w:tc>
+          <w:tcPr>
+            <w:tcW w:w="799" w:type="dxa"/>
+            <w:tcBorders>
+              <w:top w:val="nil"/>
+              <w:left w:val="nil"/>
+              <w:bottom w:val="single" w:sz="4" w:space="0" w:color="auto"/>
+              <w:right w:val="single" w:sz="4" w:space="0" w:color="auto"/>
+            </w:tcBorders>
+            <w:shd w:val="clear" w:color="auto" w:fill="auto"/>
+            <w:vAlign w:val="center"/>
+            <w:hideMark/>
+          </w:tcPr>
+          <w:p>
+            <w:pPr>
+              <w:spacing w:after="0" w:line="240" w:lineRule="auto"/>
+              <w:rPr>
+                <w:rFonts w:ascii="Calibri" w:eastAsia="Times New Roman" w:hAnsi="Calibri" w:cs="Calibri"/>
+                <w:color w:val="000000"/>
+                <w:lang w:eastAsia="ru-RU"/>
+              </w:rPr>
+            </w:pPr>
+            <w:r>
+              <w:rPr>
+                <w:rFonts w:ascii="Calibri" w:eastAsia="Times New Roman" w:hAnsi="Calibri" w:cs="Calibri"/>
+                <w:color w:val="000000"/>
+                <w:lang w:eastAsia="ru-RU"/>
+              </w:rPr>
+              <w:t>+</w:t>
+            </w:r>
+          </w:p>
+        </w:tc>
+        <w:tc>
+          <w:tcPr>
+            <w:tcW w:w="778" w:type="dxa"/>
+            <w:tcBorders>
+              <w:top w:val="nil"/>
+              <w:left w:val="nil"/>
+              <w:bottom w:val="single" w:sz="4" w:space="0" w:color="auto"/>
+              <w:right w:val="single" w:sz="4" w:space="0" w:color="auto"/>
+            </w:tcBorders>
+            <w:shd w:val="clear" w:color="auto" w:fill="auto"/>
+            <w:vAlign w:val="center"/>
+            <w:hideMark/>
+          </w:tcPr>
+          <w:p>
+            <w:pPr>
+              <w:spacing w:after="0" w:line="240" w:lineRule="auto"/>
+              <w:rPr>
+                <w:rFonts w:ascii="Calibri" w:eastAsia="Times New Roman" w:hAnsi="Calibri" w:cs="Calibri"/>
+                <w:color w:val="000000"/>
+                <w:lang w:eastAsia="ru-RU"/>
+              </w:rPr>
+            </w:pPr>
+            <w:r>
+              <w:rPr>
+                <w:rFonts w:ascii="Calibri" w:eastAsia="Times New Roman" w:hAnsi="Calibri" w:cs="Calibri"/>
+                <w:color w:val="000000"/>
+                <w:lang w:eastAsia="ru-RU"/>
+              </w:rPr>
+              <w:t>+</w:t>
+            </w:r>
+          </w:p>
+        </w:tc>
+        <w:tc>
+          <w:tcPr>
+            <w:tcW w:w="762" w:type="dxa"/>
+            <w:tcBorders>
+              <w:top w:val="nil"/>
+              <w:left w:val="nil"/>
+              <w:bottom w:val="single" w:sz="4" w:space="0" w:color="auto"/>
+              <w:right w:val="single" w:sz="4" w:space="0" w:color="auto"/>
+            </w:tcBorders>
+            <w:shd w:val="clear" w:color="auto" w:fill="auto"/>
+            <w:vAlign w:val="center"/>
+            <w:hideMark/>
+          </w:tcPr>
+          <w:p>
+            <w:pPr>
+              <w:spacing w:after="0" w:line="240" w:lineRule="auto"/>
+              <w:rPr>
+                <w:rFonts w:ascii="Calibri" w:eastAsia="Times New Roman" w:hAnsi="Calibri" w:cs="Calibri"/>
+                <w:color w:val="000000"/>
+                <w:lang w:eastAsia="ru-RU"/>
+              </w:rPr>
+            </w:pPr>
+            <w:r>
+              <w:rPr>
+                <w:rFonts w:ascii="Calibri" w:eastAsia="Times New Roman" w:hAnsi="Calibri" w:cs="Calibri"/>
+                <w:color w:val="000000"/>
+                <w:lang w:eastAsia="ru-RU"/>
+              </w:rPr>
+              <w:t>+</w:t>
+            </w:r>
+          </w:p>
+        </w:tc>
+        <w:tc>
+          <w:tcPr>
+            <w:tcW w:w="1040" w:type="dxa"/>
+            <w:tcBorders>
+              <w:top w:val="nil"/>
+              <w:left w:val="nil"/>
+              <w:bottom w:val="single" w:sz="4" w:space="0" w:color="auto"/>
+              <w:right w:val="single" w:sz="4" w:space="0" w:color="auto"/>
+            </w:tcBorders>
+            <w:shd w:val="clear" w:color="auto" w:fill="auto"/>
+            <w:vAlign w:val="center"/>
+            <w:hideMark/>
+          </w:tcPr>
+          <w:p>
+            <w:pPr>
+              <w:spacing w:after="0" w:line="240" w:lineRule="auto"/>
+              <w:rPr>
+                <w:rFonts w:ascii="Calibri" w:eastAsia="Times New Roman" w:hAnsi="Calibri" w:cs="Calibri"/>
+                <w:color w:val="000000"/>
+                <w:lang w:eastAsia="ru-RU"/>
+              </w:rPr>
+            </w:pPr>
+            <w:r>
+              <w:rPr>
+                <w:rFonts w:ascii="Calibri" w:eastAsia="Times New Roman" w:hAnsi="Calibri" w:cs="Calibri"/>
+                <w:color w:val="000000"/>
+                <w:lang w:eastAsia="ru-RU"/>
+              </w:rPr>
+              <w:t>+</w:t>
+            </w:r>
+          </w:p>
+        </w:tc>
+        <w:tc>
+          <w:tcPr>
+            <w:tcW w:w="1066" w:type="dxa"/>
+            <w:tcBorders>
+              <w:top w:val="nil"/>
+              <w:left w:val="nil"/>
+              <w:bottom w:val="single" w:sz="4" w:space="0" w:color="auto"/>
+              <w:right w:val="single" w:sz="4" w:space="0" w:color="auto"/>
+            </w:tcBorders>
+            <w:shd w:val="clear" w:color="auto" w:fill="auto"/>
+            <w:vAlign w:val="center"/>
+            <w:hideMark/>
+          </w:tcPr>
+          <w:p>
+            <w:pPr>
+              <w:spacing w:after="0" w:line="240" w:lineRule="auto"/>
+              <w:rPr>
+                <w:rFonts w:ascii="Calibri" w:eastAsia="Times New Roman" w:hAnsi="Calibri" w:cs="Calibri"/>
+                <w:color w:val="000000"/>
+                <w:lang w:eastAsia="ru-RU"/>
+              </w:rPr>
+            </w:pPr>
+            <w:r>
+              <w:rPr>
+                <w:rFonts w:ascii="Calibri" w:eastAsia="Times New Roman" w:hAnsi="Calibri" w:cs="Calibri"/>
+                <w:color w:val="000000"/>
+                <w:lang w:eastAsia="ru-RU"/>
+              </w:rPr>
+              <w:t>+</w:t>
+            </w:r>
+          </w:p>
+        </w:tc>
+        <w:tc>
+          <w:tcPr>
+            <w:tcW w:w="1834" w:type="dxa"/>
+            <w:tcBorders>
+              <w:top w:val="nil"/>
+              <w:left w:val="nil"/>
+              <w:bottom w:val="single" w:sz="4" w:space="0" w:color="auto"/>
+              <w:right w:val="single" w:sz="4" w:space="0" w:color="auto"/>
+            </w:tcBorders>
+            <w:shd w:val="clear" w:color="auto" w:fill="auto"/>
+            <w:vAlign w:val="center"/>
+            <w:hideMark/>
+          </w:tcPr>
+          <w:p>
+            <w:pPr>
+              <w:spacing w:after="0" w:line="240" w:lineRule="auto"/>
+              <w:rPr>
+                <w:rFonts w:ascii="Calibri" w:eastAsia="Times New Roman" w:hAnsi="Calibri" w:cs="Calibri"/>
+                <w:color w:val="000000"/>
+                <w:lang w:eastAsia="ru-RU"/>
+              </w:rPr>
+            </w:pPr>
+            <w:r>
+              <w:rPr>
+                <w:rFonts w:ascii="Calibri" w:eastAsia="Times New Roman" w:hAnsi="Calibri" w:cs="Calibri"/>
+                <w:color w:val="000000"/>
+                <w:lang w:eastAsia="ru-RU"/>
+              </w:rPr>
+              <w:t>+</w:t>
+            </w:r>
+          </w:p>
+        </w:tc>
+        <w:tc>
+          <w:tcPr>
+            <w:tcW w:w="764" w:type="dxa"/>
             <w:tcBorders>
               <w:top w:val="nil"/>
               <w:left w:val="nil"/>
@@ -4202,11 +3978,11 @@
       </w:tr>
       <w:tr>
         <w:trPr>
-          <w:trHeight w:val="300"/>
+          <w:trHeight w:val="386"/>
         </w:trPr>
         <w:tc>
           <w:tcPr>
-            <w:tcW w:w="1177" w:type="dxa"/>
+            <w:tcW w:w="885" w:type="dxa"/>
             <w:tcBorders>
               <w:top w:val="nil"/>
               <w:left w:val="single" w:sz="4" w:space="0" w:color="auto"/>
@@ -4226,7 +4002,6 @@
                 <w:lang w:eastAsia="ru-RU"/>
               </w:rPr>
             </w:pPr>
-            <w:proofErr w:type="spellStart"/>
             <w:r>
               <w:rPr>
                 <w:rFonts w:ascii="Calibri" w:eastAsia="Times New Roman" w:hAnsi="Calibri" w:cs="Calibri"/>
@@ -4235,12 +4010,11 @@
               </w:rPr>
               <w:t>OpenVZ</w:t>
             </w:r>
-            <w:proofErr w:type="spellEnd"/>
-          </w:p>
-        </w:tc>
-        <w:tc>
-          <w:tcPr>
-            <w:tcW w:w="827" w:type="dxa"/>
+          </w:p>
+        </w:tc>
+        <w:tc>
+          <w:tcPr>
+            <w:tcW w:w="681" w:type="dxa"/>
             <w:tcBorders>
               <w:top w:val="nil"/>
               <w:left w:val="nil"/>
@@ -4273,27 +4047,26 @@
         </w:tc>
         <w:tc>
           <w:tcPr>
-            <w:tcW w:w="922" w:type="dxa"/>
-            <w:tcBorders>
-              <w:top w:val="nil"/>
-              <w:left w:val="nil"/>
-              <w:bottom w:val="single" w:sz="4" w:space="0" w:color="auto"/>
-              <w:right w:val="single" w:sz="4" w:space="0" w:color="auto"/>
-            </w:tcBorders>
-            <w:shd w:val="clear" w:color="auto" w:fill="auto"/>
-            <w:vAlign w:val="center"/>
-            <w:hideMark/>
-          </w:tcPr>
-          <w:p>
-            <w:pPr>
-              <w:spacing w:after="0" w:line="240" w:lineRule="auto"/>
-              <w:rPr>
-                <w:rFonts w:ascii="Calibri" w:eastAsia="Times New Roman" w:hAnsi="Calibri" w:cs="Calibri"/>
-                <w:color w:val="000000"/>
-                <w:lang w:eastAsia="ru-RU"/>
-              </w:rPr>
-            </w:pPr>
-            <w:proofErr w:type="spellStart"/>
+            <w:tcW w:w="736" w:type="dxa"/>
+            <w:tcBorders>
+              <w:top w:val="nil"/>
+              <w:left w:val="nil"/>
+              <w:bottom w:val="single" w:sz="4" w:space="0" w:color="auto"/>
+              <w:right w:val="single" w:sz="4" w:space="0" w:color="auto"/>
+            </w:tcBorders>
+            <w:shd w:val="clear" w:color="auto" w:fill="auto"/>
+            <w:vAlign w:val="center"/>
+            <w:hideMark/>
+          </w:tcPr>
+          <w:p>
+            <w:pPr>
+              <w:spacing w:after="0" w:line="240" w:lineRule="auto"/>
+              <w:rPr>
+                <w:rFonts w:ascii="Calibri" w:eastAsia="Times New Roman" w:hAnsi="Calibri" w:cs="Calibri"/>
+                <w:color w:val="000000"/>
+                <w:lang w:eastAsia="ru-RU"/>
+              </w:rPr>
+            </w:pPr>
             <w:r>
               <w:rPr>
                 <w:rFonts w:ascii="Calibri" w:eastAsia="Times New Roman" w:hAnsi="Calibri" w:cs="Calibri"/>
@@ -4302,204 +4075,203 @@
               </w:rPr>
               <w:t>Linux</w:t>
             </w:r>
-            <w:proofErr w:type="spellEnd"/>
-          </w:p>
-        </w:tc>
-        <w:tc>
-          <w:tcPr>
-            <w:tcW w:w="1030" w:type="dxa"/>
-            <w:tcBorders>
-              <w:top w:val="nil"/>
-              <w:left w:val="nil"/>
-              <w:bottom w:val="single" w:sz="4" w:space="0" w:color="auto"/>
-              <w:right w:val="single" w:sz="4" w:space="0" w:color="auto"/>
-            </w:tcBorders>
-            <w:shd w:val="clear" w:color="auto" w:fill="auto"/>
-            <w:vAlign w:val="center"/>
-            <w:hideMark/>
-          </w:tcPr>
-          <w:p>
-            <w:pPr>
-              <w:spacing w:after="0" w:line="240" w:lineRule="auto"/>
-              <w:rPr>
-                <w:rFonts w:ascii="Calibri" w:eastAsia="Times New Roman" w:hAnsi="Calibri" w:cs="Calibri"/>
-                <w:color w:val="000000"/>
-                <w:lang w:eastAsia="ru-RU"/>
-              </w:rPr>
-            </w:pPr>
-            <w:r>
-              <w:rPr>
-                <w:rFonts w:ascii="Calibri" w:eastAsia="Times New Roman" w:hAnsi="Calibri" w:cs="Calibri"/>
-                <w:color w:val="000000"/>
-                <w:lang w:eastAsia="ru-RU"/>
-              </w:rPr>
-              <w:t>+</w:t>
-            </w:r>
-          </w:p>
-        </w:tc>
-        <w:tc>
-          <w:tcPr>
-            <w:tcW w:w="994" w:type="dxa"/>
-            <w:tcBorders>
-              <w:top w:val="nil"/>
-              <w:left w:val="nil"/>
-              <w:bottom w:val="single" w:sz="4" w:space="0" w:color="auto"/>
-              <w:right w:val="single" w:sz="4" w:space="0" w:color="auto"/>
-            </w:tcBorders>
-            <w:shd w:val="clear" w:color="auto" w:fill="auto"/>
-            <w:vAlign w:val="center"/>
-            <w:hideMark/>
-          </w:tcPr>
-          <w:p>
-            <w:pPr>
-              <w:spacing w:after="0" w:line="240" w:lineRule="auto"/>
-              <w:rPr>
-                <w:rFonts w:ascii="Calibri" w:eastAsia="Times New Roman" w:hAnsi="Calibri" w:cs="Calibri"/>
-                <w:color w:val="000000"/>
-                <w:lang w:eastAsia="ru-RU"/>
-              </w:rPr>
-            </w:pPr>
-            <w:r>
-              <w:rPr>
-                <w:rFonts w:ascii="Calibri" w:eastAsia="Times New Roman" w:hAnsi="Calibri" w:cs="Calibri"/>
-                <w:color w:val="000000"/>
-                <w:lang w:eastAsia="ru-RU"/>
-              </w:rPr>
-              <w:t>+</w:t>
-            </w:r>
-          </w:p>
-        </w:tc>
-        <w:tc>
-          <w:tcPr>
-            <w:tcW w:w="967" w:type="dxa"/>
-            <w:tcBorders>
-              <w:top w:val="nil"/>
-              <w:left w:val="nil"/>
-              <w:bottom w:val="single" w:sz="4" w:space="0" w:color="auto"/>
-              <w:right w:val="single" w:sz="4" w:space="0" w:color="auto"/>
-            </w:tcBorders>
-            <w:shd w:val="clear" w:color="auto" w:fill="auto"/>
-            <w:vAlign w:val="center"/>
-            <w:hideMark/>
-          </w:tcPr>
-          <w:p>
-            <w:pPr>
-              <w:spacing w:after="0" w:line="240" w:lineRule="auto"/>
-              <w:rPr>
-                <w:rFonts w:ascii="Calibri" w:eastAsia="Times New Roman" w:hAnsi="Calibri" w:cs="Calibri"/>
-                <w:color w:val="000000"/>
-                <w:lang w:eastAsia="ru-RU"/>
-              </w:rPr>
-            </w:pPr>
-            <w:r>
-              <w:rPr>
-                <w:rFonts w:ascii="Calibri" w:eastAsia="Times New Roman" w:hAnsi="Calibri" w:cs="Calibri"/>
-                <w:color w:val="000000"/>
-                <w:lang w:eastAsia="ru-RU"/>
-              </w:rPr>
-              <w:t>+</w:t>
-            </w:r>
-          </w:p>
-        </w:tc>
-        <w:tc>
-          <w:tcPr>
-            <w:tcW w:w="1443" w:type="dxa"/>
-            <w:tcBorders>
-              <w:top w:val="nil"/>
-              <w:left w:val="nil"/>
-              <w:bottom w:val="single" w:sz="4" w:space="0" w:color="auto"/>
-              <w:right w:val="single" w:sz="4" w:space="0" w:color="auto"/>
-            </w:tcBorders>
-            <w:shd w:val="clear" w:color="auto" w:fill="auto"/>
-            <w:vAlign w:val="center"/>
-            <w:hideMark/>
-          </w:tcPr>
-          <w:p>
-            <w:pPr>
-              <w:spacing w:after="0" w:line="240" w:lineRule="auto"/>
-              <w:rPr>
-                <w:rFonts w:ascii="Calibri" w:eastAsia="Times New Roman" w:hAnsi="Calibri" w:cs="Calibri"/>
-                <w:color w:val="000000"/>
-                <w:lang w:eastAsia="ru-RU"/>
-              </w:rPr>
-            </w:pPr>
-            <w:r>
-              <w:rPr>
-                <w:rFonts w:ascii="Calibri" w:eastAsia="Times New Roman" w:hAnsi="Calibri" w:cs="Calibri"/>
-                <w:color w:val="000000"/>
-                <w:lang w:eastAsia="ru-RU"/>
-              </w:rPr>
-              <w:t>+</w:t>
-            </w:r>
-          </w:p>
-        </w:tc>
-        <w:tc>
-          <w:tcPr>
-            <w:tcW w:w="1487" w:type="dxa"/>
-            <w:tcBorders>
-              <w:top w:val="nil"/>
-              <w:left w:val="nil"/>
-              <w:bottom w:val="single" w:sz="4" w:space="0" w:color="auto"/>
-              <w:right w:val="single" w:sz="4" w:space="0" w:color="auto"/>
-            </w:tcBorders>
-            <w:shd w:val="clear" w:color="auto" w:fill="auto"/>
-            <w:vAlign w:val="center"/>
-            <w:hideMark/>
-          </w:tcPr>
-          <w:p>
-            <w:pPr>
-              <w:spacing w:after="0" w:line="240" w:lineRule="auto"/>
-              <w:rPr>
-                <w:rFonts w:ascii="Calibri" w:eastAsia="Times New Roman" w:hAnsi="Calibri" w:cs="Calibri"/>
-                <w:color w:val="000000"/>
-                <w:lang w:eastAsia="ru-RU"/>
-              </w:rPr>
-            </w:pPr>
-            <w:r>
-              <w:rPr>
-                <w:rFonts w:ascii="Calibri" w:eastAsia="Times New Roman" w:hAnsi="Calibri" w:cs="Calibri"/>
-                <w:color w:val="000000"/>
-                <w:lang w:eastAsia="ru-RU"/>
-              </w:rPr>
-              <w:t>+</w:t>
-            </w:r>
-          </w:p>
-        </w:tc>
-        <w:tc>
-          <w:tcPr>
-            <w:tcW w:w="2804" w:type="dxa"/>
-            <w:tcBorders>
-              <w:top w:val="nil"/>
-              <w:left w:val="nil"/>
-              <w:bottom w:val="single" w:sz="4" w:space="0" w:color="auto"/>
-              <w:right w:val="single" w:sz="4" w:space="0" w:color="auto"/>
-            </w:tcBorders>
-            <w:shd w:val="clear" w:color="auto" w:fill="auto"/>
-            <w:vAlign w:val="center"/>
-            <w:hideMark/>
-          </w:tcPr>
-          <w:p>
-            <w:pPr>
-              <w:spacing w:after="0" w:line="240" w:lineRule="auto"/>
-              <w:rPr>
-                <w:rFonts w:ascii="Calibri" w:eastAsia="Times New Roman" w:hAnsi="Calibri" w:cs="Calibri"/>
-                <w:color w:val="000000"/>
-                <w:lang w:eastAsia="ru-RU"/>
-              </w:rPr>
-            </w:pPr>
-            <w:r>
-              <w:rPr>
-                <w:rFonts w:ascii="Calibri" w:eastAsia="Times New Roman" w:hAnsi="Calibri" w:cs="Calibri"/>
-                <w:color w:val="000000"/>
-                <w:lang w:eastAsia="ru-RU"/>
-              </w:rPr>
-              <w:t>+</w:t>
-            </w:r>
-          </w:p>
-        </w:tc>
-        <w:tc>
-          <w:tcPr>
-            <w:tcW w:w="970" w:type="dxa"/>
+          </w:p>
+        </w:tc>
+        <w:tc>
+          <w:tcPr>
+            <w:tcW w:w="799" w:type="dxa"/>
+            <w:tcBorders>
+              <w:top w:val="nil"/>
+              <w:left w:val="nil"/>
+              <w:bottom w:val="single" w:sz="4" w:space="0" w:color="auto"/>
+              <w:right w:val="single" w:sz="4" w:space="0" w:color="auto"/>
+            </w:tcBorders>
+            <w:shd w:val="clear" w:color="auto" w:fill="auto"/>
+            <w:vAlign w:val="center"/>
+            <w:hideMark/>
+          </w:tcPr>
+          <w:p>
+            <w:pPr>
+              <w:spacing w:after="0" w:line="240" w:lineRule="auto"/>
+              <w:rPr>
+                <w:rFonts w:ascii="Calibri" w:eastAsia="Times New Roman" w:hAnsi="Calibri" w:cs="Calibri"/>
+                <w:color w:val="000000"/>
+                <w:lang w:eastAsia="ru-RU"/>
+              </w:rPr>
+            </w:pPr>
+            <w:r>
+              <w:rPr>
+                <w:rFonts w:ascii="Calibri" w:eastAsia="Times New Roman" w:hAnsi="Calibri" w:cs="Calibri"/>
+                <w:color w:val="000000"/>
+                <w:lang w:eastAsia="ru-RU"/>
+              </w:rPr>
+              <w:t>+</w:t>
+            </w:r>
+          </w:p>
+        </w:tc>
+        <w:tc>
+          <w:tcPr>
+            <w:tcW w:w="778" w:type="dxa"/>
+            <w:tcBorders>
+              <w:top w:val="nil"/>
+              <w:left w:val="nil"/>
+              <w:bottom w:val="single" w:sz="4" w:space="0" w:color="auto"/>
+              <w:right w:val="single" w:sz="4" w:space="0" w:color="auto"/>
+            </w:tcBorders>
+            <w:shd w:val="clear" w:color="auto" w:fill="auto"/>
+            <w:vAlign w:val="center"/>
+            <w:hideMark/>
+          </w:tcPr>
+          <w:p>
+            <w:pPr>
+              <w:spacing w:after="0" w:line="240" w:lineRule="auto"/>
+              <w:rPr>
+                <w:rFonts w:ascii="Calibri" w:eastAsia="Times New Roman" w:hAnsi="Calibri" w:cs="Calibri"/>
+                <w:color w:val="000000"/>
+                <w:lang w:eastAsia="ru-RU"/>
+              </w:rPr>
+            </w:pPr>
+            <w:r>
+              <w:rPr>
+                <w:rFonts w:ascii="Calibri" w:eastAsia="Times New Roman" w:hAnsi="Calibri" w:cs="Calibri"/>
+                <w:color w:val="000000"/>
+                <w:lang w:eastAsia="ru-RU"/>
+              </w:rPr>
+              <w:t>+</w:t>
+            </w:r>
+          </w:p>
+        </w:tc>
+        <w:tc>
+          <w:tcPr>
+            <w:tcW w:w="762" w:type="dxa"/>
+            <w:tcBorders>
+              <w:top w:val="nil"/>
+              <w:left w:val="nil"/>
+              <w:bottom w:val="single" w:sz="4" w:space="0" w:color="auto"/>
+              <w:right w:val="single" w:sz="4" w:space="0" w:color="auto"/>
+            </w:tcBorders>
+            <w:shd w:val="clear" w:color="auto" w:fill="auto"/>
+            <w:vAlign w:val="center"/>
+            <w:hideMark/>
+          </w:tcPr>
+          <w:p>
+            <w:pPr>
+              <w:spacing w:after="0" w:line="240" w:lineRule="auto"/>
+              <w:rPr>
+                <w:rFonts w:ascii="Calibri" w:eastAsia="Times New Roman" w:hAnsi="Calibri" w:cs="Calibri"/>
+                <w:color w:val="000000"/>
+                <w:lang w:eastAsia="ru-RU"/>
+              </w:rPr>
+            </w:pPr>
+            <w:r>
+              <w:rPr>
+                <w:rFonts w:ascii="Calibri" w:eastAsia="Times New Roman" w:hAnsi="Calibri" w:cs="Calibri"/>
+                <w:color w:val="000000"/>
+                <w:lang w:eastAsia="ru-RU"/>
+              </w:rPr>
+              <w:t>+</w:t>
+            </w:r>
+          </w:p>
+        </w:tc>
+        <w:tc>
+          <w:tcPr>
+            <w:tcW w:w="1040" w:type="dxa"/>
+            <w:tcBorders>
+              <w:top w:val="nil"/>
+              <w:left w:val="nil"/>
+              <w:bottom w:val="single" w:sz="4" w:space="0" w:color="auto"/>
+              <w:right w:val="single" w:sz="4" w:space="0" w:color="auto"/>
+            </w:tcBorders>
+            <w:shd w:val="clear" w:color="auto" w:fill="auto"/>
+            <w:vAlign w:val="center"/>
+            <w:hideMark/>
+          </w:tcPr>
+          <w:p>
+            <w:pPr>
+              <w:spacing w:after="0" w:line="240" w:lineRule="auto"/>
+              <w:rPr>
+                <w:rFonts w:ascii="Calibri" w:eastAsia="Times New Roman" w:hAnsi="Calibri" w:cs="Calibri"/>
+                <w:color w:val="000000"/>
+                <w:lang w:eastAsia="ru-RU"/>
+              </w:rPr>
+            </w:pPr>
+            <w:r>
+              <w:rPr>
+                <w:rFonts w:ascii="Calibri" w:eastAsia="Times New Roman" w:hAnsi="Calibri" w:cs="Calibri"/>
+                <w:color w:val="000000"/>
+                <w:lang w:eastAsia="ru-RU"/>
+              </w:rPr>
+              <w:t>+</w:t>
+            </w:r>
+          </w:p>
+        </w:tc>
+        <w:tc>
+          <w:tcPr>
+            <w:tcW w:w="1066" w:type="dxa"/>
+            <w:tcBorders>
+              <w:top w:val="nil"/>
+              <w:left w:val="nil"/>
+              <w:bottom w:val="single" w:sz="4" w:space="0" w:color="auto"/>
+              <w:right w:val="single" w:sz="4" w:space="0" w:color="auto"/>
+            </w:tcBorders>
+            <w:shd w:val="clear" w:color="auto" w:fill="auto"/>
+            <w:vAlign w:val="center"/>
+            <w:hideMark/>
+          </w:tcPr>
+          <w:p>
+            <w:pPr>
+              <w:spacing w:after="0" w:line="240" w:lineRule="auto"/>
+              <w:rPr>
+                <w:rFonts w:ascii="Calibri" w:eastAsia="Times New Roman" w:hAnsi="Calibri" w:cs="Calibri"/>
+                <w:color w:val="000000"/>
+                <w:lang w:eastAsia="ru-RU"/>
+              </w:rPr>
+            </w:pPr>
+            <w:r>
+              <w:rPr>
+                <w:rFonts w:ascii="Calibri" w:eastAsia="Times New Roman" w:hAnsi="Calibri" w:cs="Calibri"/>
+                <w:color w:val="000000"/>
+                <w:lang w:eastAsia="ru-RU"/>
+              </w:rPr>
+              <w:t>+</w:t>
+            </w:r>
+          </w:p>
+        </w:tc>
+        <w:tc>
+          <w:tcPr>
+            <w:tcW w:w="1834" w:type="dxa"/>
+            <w:tcBorders>
+              <w:top w:val="nil"/>
+              <w:left w:val="nil"/>
+              <w:bottom w:val="single" w:sz="4" w:space="0" w:color="auto"/>
+              <w:right w:val="single" w:sz="4" w:space="0" w:color="auto"/>
+            </w:tcBorders>
+            <w:shd w:val="clear" w:color="auto" w:fill="auto"/>
+            <w:vAlign w:val="center"/>
+            <w:hideMark/>
+          </w:tcPr>
+          <w:p>
+            <w:pPr>
+              <w:spacing w:after="0" w:line="240" w:lineRule="auto"/>
+              <w:rPr>
+                <w:rFonts w:ascii="Calibri" w:eastAsia="Times New Roman" w:hAnsi="Calibri" w:cs="Calibri"/>
+                <w:color w:val="000000"/>
+                <w:lang w:eastAsia="ru-RU"/>
+              </w:rPr>
+            </w:pPr>
+            <w:r>
+              <w:rPr>
+                <w:rFonts w:ascii="Calibri" w:eastAsia="Times New Roman" w:hAnsi="Calibri" w:cs="Calibri"/>
+                <w:color w:val="000000"/>
+                <w:lang w:eastAsia="ru-RU"/>
+              </w:rPr>
+              <w:t>+</w:t>
+            </w:r>
+          </w:p>
+        </w:tc>
+        <w:tc>
+          <w:tcPr>
+            <w:tcW w:w="764" w:type="dxa"/>
             <w:tcBorders>
               <w:top w:val="nil"/>
               <w:left w:val="nil"/>
@@ -4544,6 +4316,51 @@
           <w:lang w:eastAsia="ru-RU"/>
         </w:rPr>
       </w:pPr>
+      <w:r>
+        <w:rPr>
+          <w:rFonts w:ascii="Times New Roman" w:eastAsia="Times New Roman" w:hAnsi="Times New Roman" w:cs="Times New Roman"/>
+          <w:b/>
+          <w:bCs/>
+          <w:sz w:val="27"/>
+          <w:szCs w:val="27"/>
+          <w:lang w:eastAsia="ru-RU"/>
+        </w:rPr>
+        <w:drawing>
+          <wp:inline distT="0" distB="0" distL="0" distR="0" wp14:anchorId="25A72C41" wp14:editId="4F7F95EF">
+            <wp:extent cx="5940425" cy="2285365"/>
+            <wp:effectExtent l="0" t="0" r="3175" b="635"/>
+            <wp:docPr id="1" name="Рисунок 1"/>
+            <wp:cNvGraphicFramePr>
+              <a:graphicFrameLocks xmlns:a="http://schemas.openxmlformats.org/drawingml/2006/main" noChangeAspect="1"/>
+            </wp:cNvGraphicFramePr>
+            <a:graphic xmlns:a="http://schemas.openxmlformats.org/drawingml/2006/main">
+              <a:graphicData uri="http://schemas.openxmlformats.org/drawingml/2006/picture">
+                <pic:pic xmlns:pic="http://schemas.openxmlformats.org/drawingml/2006/picture">
+                  <pic:nvPicPr>
+                    <pic:cNvPr id="1" name=""/>
+                    <pic:cNvPicPr/>
+                  </pic:nvPicPr>
+                  <pic:blipFill>
+                    <a:blip r:embed="rId5"/>
+                    <a:stretch>
+                      <a:fillRect/>
+                    </a:stretch>
+                  </pic:blipFill>
+                  <pic:spPr>
+                    <a:xfrm>
+                      <a:off x="0" y="0"/>
+                      <a:ext cx="5940425" cy="2285365"/>
+                    </a:xfrm>
+                    <a:prstGeom prst="rect">
+                      <a:avLst/>
+                    </a:prstGeom>
+                  </pic:spPr>
+                </pic:pic>
+              </a:graphicData>
+            </a:graphic>
+          </wp:inline>
+        </w:drawing>
+      </w:r>
     </w:p>
     <w:p>
       <w:pPr>
@@ -4567,6 +4384,7 @@
           <w:szCs w:val="27"/>
           <w:lang w:eastAsia="ru-RU"/>
         </w:rPr>
+        <w:lastRenderedPageBreak/>
         <w:t>Основные отличия между виртуализацией и контейнеризацией:</w:t>
       </w:r>
     </w:p>
@@ -4684,30 +4502,8 @@
           <w:szCs w:val="24"/>
           <w:lang w:eastAsia="ru-RU"/>
         </w:rPr>
-        <w:t xml:space="preserve">Виртуализация и контейнеризация решают схожие задачи по изоляции приложений, но каждая технология имеет свои преимущества. Виртуализация предоставляет лучшую изоляцию и гибкость для </w:t>
+        <w:t>Виртуализация и контейнеризация решают схожие задачи по изоляции приложений, но каждая технология имеет свои преимущества. Виртуализация предоставляет лучшую изоляцию и гибкость для многоплатформенных решений, в то время как контейнеризация обеспечивает быструю и легковесную среду для запуска приложений в рамках одной ОС.</w:t>
       </w:r>
-      <w:proofErr w:type="spellStart"/>
-      <w:r>
-        <w:rPr>
-          <w:rFonts w:ascii="Times New Roman" w:eastAsia="Times New Roman" w:hAnsi="Times New Roman" w:cs="Times New Roman"/>
-          <w:sz w:val="24"/>
-          <w:szCs w:val="24"/>
-          <w:lang w:eastAsia="ru-RU"/>
-        </w:rPr>
-        <w:t>многоплатформенных</w:t>
-      </w:r>
-      <w:proofErr w:type="spellEnd"/>
-      <w:r>
-        <w:rPr>
-          <w:rFonts w:ascii="Times New Roman" w:eastAsia="Times New Roman" w:hAnsi="Times New Roman" w:cs="Times New Roman"/>
-          <w:sz w:val="24"/>
-          <w:szCs w:val="24"/>
-          <w:lang w:eastAsia="ru-RU"/>
-        </w:rPr>
-        <w:t xml:space="preserve"> решений, в то время как контейнеризация обеспечивает быструю и легковесную среду для запуска приложений в рамках одной ОС.</w:t>
-      </w:r>
-      <w:bookmarkStart w:id="0" w:name="_GoBack"/>
-      <w:bookmarkEnd w:id="0"/>
     </w:p>
     <w:sectPr>
       <w:pgSz w:w="11906" w:h="16838"/>
@@ -4720,7 +4516,7 @@
 </file>
 
 <file path=word/numbering.xml><?xml version="1.0" encoding="utf-8"?>
-<w:numbering xmlns:wpc="http://schemas.microsoft.com/office/word/2010/wordprocessingCanvas" xmlns:cx="http://schemas.microsoft.com/office/drawing/2014/chartex" xmlns:cx1="http://schemas.microsoft.com/office/drawing/2015/9/8/chartex" xmlns:cx2="http://schemas.microsoft.com/office/drawing/2015/10/21/chartex" xmlns:cx3="http://schemas.microsoft.com/office/drawing/2016/5/9/chartex" xmlns:cx4="http://schemas.microsoft.com/office/drawing/2016/5/10/chartex" xmlns:cx5="http://schemas.microsoft.com/office/drawing/2016/5/11/chartex" xmlns:cx6="http://schemas.microsoft.com/office/drawing/2016/5/12/chartex" xmlns:cx7="http://schemas.microsoft.com/office/drawing/2016/5/13/chartex" xmlns:cx8="http://schemas.microsoft.com/office/drawing/2016/5/14/chartex" xmlns:mc="http://schemas.openxmlformats.org/markup-compatibility/2006" xmlns:aink="http://schemas.microsoft.com/office/drawing/2016/ink" xmlns:am3d="http://schemas.microsoft.com/office/drawing/2017/model3d" xmlns:o="urn:schemas-microsoft-com:office:office" xmlns:r="http://schemas.openxmlformats.org/officeDocument/2006/relationships" xmlns:m="http://schemas.openxmlformats.org/officeDocument/2006/math" xmlns:v="urn:schemas-microsoft-com:vml" xmlns:wp14="http://schemas.microsoft.com/office/word/2010/wordprocessingDrawing" xmlns:wp="http://schemas.openxmlformats.org/drawingml/2006/wordprocessingDrawing" xmlns:w10="urn:schemas-microsoft-com:office:word" xmlns:w="http://schemas.openxmlformats.org/wordprocessingml/2006/main" xmlns:w14="http://schemas.microsoft.com/office/word/2010/wordml" xmlns:w15="http://schemas.microsoft.com/office/word/2012/wordml" xmlns:w16cid="http://schemas.microsoft.com/office/word/2016/wordml/cid" xmlns:w16se="http://schemas.microsoft.com/office/word/2015/wordml/symex" xmlns:wpg="http://schemas.microsoft.com/office/word/2010/wordprocessingGroup" xmlns:wpi="http://schemas.microsoft.com/office/word/2010/wordprocessingInk" xmlns:wne="http://schemas.microsoft.com/office/word/2006/wordml" xmlns:wps="http://schemas.microsoft.com/office/word/2010/wordprocessingShape" mc:Ignorable="w14 w15 w16se w16cid wp14">
+<w:numbering xmlns:wpc="http://schemas.microsoft.com/office/word/2010/wordprocessingCanvas" xmlns:cx="http://schemas.microsoft.com/office/drawing/2014/chartex" xmlns:cx1="http://schemas.microsoft.com/office/drawing/2015/9/8/chartex" xmlns:cx2="http://schemas.microsoft.com/office/drawing/2015/10/21/chartex" xmlns:cx3="http://schemas.microsoft.com/office/drawing/2016/5/9/chartex" xmlns:cx4="http://schemas.microsoft.com/office/drawing/2016/5/10/chartex" xmlns:cx5="http://schemas.microsoft.com/office/drawing/2016/5/11/chartex" xmlns:cx6="http://schemas.microsoft.com/office/drawing/2016/5/12/chartex" xmlns:cx7="http://schemas.microsoft.com/office/drawing/2016/5/13/chartex" xmlns:cx8="http://schemas.microsoft.com/office/drawing/2016/5/14/chartex" xmlns:mc="http://schemas.openxmlformats.org/markup-compatibility/2006" xmlns:aink="http://schemas.microsoft.com/office/drawing/2016/ink" xmlns:am3d="http://schemas.microsoft.com/office/drawing/2017/model3d" xmlns:o="urn:schemas-microsoft-com:office:office" xmlns:r="http://schemas.openxmlformats.org/officeDocument/2006/relationships" xmlns:m="http://schemas.openxmlformats.org/officeDocument/2006/math" xmlns:v="urn:schemas-microsoft-com:vml" xmlns:wp14="http://schemas.microsoft.com/office/word/2010/wordprocessingDrawing" xmlns:wp="http://schemas.openxmlformats.org/drawingml/2006/wordprocessingDrawing" xmlns:w10="urn:schemas-microsoft-com:office:word" xmlns:w="http://schemas.openxmlformats.org/wordprocessingml/2006/main" xmlns:w14="http://schemas.microsoft.com/office/word/2010/wordml" xmlns:w15="http://schemas.microsoft.com/office/word/2012/wordml" xmlns:w16cex="http://schemas.microsoft.com/office/word/2018/wordml/cex" xmlns:w16cid="http://schemas.microsoft.com/office/word/2016/wordml/cid" xmlns:w16="http://schemas.microsoft.com/office/word/2018/wordml" xmlns:w16sdtdh="http://schemas.microsoft.com/office/word/2020/wordml/sdtdatahash" xmlns:w16se="http://schemas.microsoft.com/office/word/2015/wordml/symex" xmlns:wpg="http://schemas.microsoft.com/office/word/2010/wordprocessingGroup" xmlns:wpi="http://schemas.microsoft.com/office/word/2010/wordprocessingInk" xmlns:wne="http://schemas.microsoft.com/office/word/2006/wordml" xmlns:wps="http://schemas.microsoft.com/office/word/2010/wordprocessingShape" mc:Ignorable="w14 w15 w16se w16cid w16 w16cex w16sdtdh wp14">
   <w:abstractNum w:abstractNumId="0" w15:restartNumberingAfterBreak="0">
     <w:nsid w:val="06D24FA4"/>
     <w:multiLevelType w:val="multilevel"/>
@@ -5181,7 +4977,7 @@
 </file>
 
 <file path=word/styles.xml><?xml version="1.0" encoding="utf-8"?>
-<w:styles xmlns:mc="http://schemas.openxmlformats.org/markup-compatibility/2006" xmlns:r="http://schemas.openxmlformats.org/officeDocument/2006/relationships" xmlns:w="http://schemas.openxmlformats.org/wordprocessingml/2006/main" xmlns:w14="http://schemas.microsoft.com/office/word/2010/wordml" xmlns:w15="http://schemas.microsoft.com/office/word/2012/wordml" xmlns:w16cid="http://schemas.microsoft.com/office/word/2016/wordml/cid" xmlns:w16se="http://schemas.microsoft.com/office/word/2015/wordml/symex" mc:Ignorable="w14 w15 w16se w16cid">
+<w:styles xmlns:mc="http://schemas.openxmlformats.org/markup-compatibility/2006" xmlns:r="http://schemas.openxmlformats.org/officeDocument/2006/relationships" xmlns:w="http://schemas.openxmlformats.org/wordprocessingml/2006/main" xmlns:w14="http://schemas.microsoft.com/office/word/2010/wordml" xmlns:w15="http://schemas.microsoft.com/office/word/2012/wordml" xmlns:w16cex="http://schemas.microsoft.com/office/word/2018/wordml/cex" xmlns:w16cid="http://schemas.microsoft.com/office/word/2016/wordml/cid" xmlns:w16="http://schemas.microsoft.com/office/word/2018/wordml" xmlns:w16sdtdh="http://schemas.microsoft.com/office/word/2020/wordml/sdtdatahash" xmlns:w16se="http://schemas.microsoft.com/office/word/2015/wordml/symex" mc:Ignorable="w14 w15 w16se w16cid w16 w16cex w16sdtdh">
   <w:docDefaults>
     <w:rPrDefault>
       <w:rPr>
@@ -5197,7 +4993,7 @@
       </w:pPr>
     </w:pPrDefault>
   </w:docDefaults>
-  <w:latentStyles w:defLockedState="0" w:defUIPriority="99" w:defSemiHidden="0" w:defUnhideWhenUsed="0" w:defQFormat="0" w:count="375">
+  <w:latentStyles w:defLockedState="0" w:defUIPriority="99" w:defSemiHidden="0" w:defUnhideWhenUsed="0" w:defQFormat="0" w:count="376">
     <w:lsdException w:name="Normal" w:uiPriority="0" w:qFormat="1"/>
     <w:lsdException w:name="heading 1" w:uiPriority="9" w:qFormat="1"/>
     <w:lsdException w:name="heading 2" w:semiHidden="1" w:uiPriority="9" w:unhideWhenUsed="1" w:qFormat="1"/>
@@ -5303,7 +5099,6 @@
     <w:lsdException w:name="HTML Sample" w:semiHidden="1" w:unhideWhenUsed="1"/>
     <w:lsdException w:name="HTML Typewriter" w:semiHidden="1" w:unhideWhenUsed="1"/>
     <w:lsdException w:name="HTML Variable" w:semiHidden="1" w:unhideWhenUsed="1"/>
-    <w:lsdException w:name="Normal Table" w:semiHidden="1" w:unhideWhenUsed="1"/>
     <w:lsdException w:name="annotation subject" w:semiHidden="1" w:unhideWhenUsed="1"/>
     <w:lsdException w:name="No List" w:semiHidden="1" w:unhideWhenUsed="1"/>
     <w:lsdException w:name="Outline List 1" w:semiHidden="1" w:unhideWhenUsed="1"/>
@@ -5350,10 +5145,8 @@
     <w:lsdException w:name="Table Subtle 2" w:semiHidden="1" w:unhideWhenUsed="1"/>
     <w:lsdException w:name="Table Web 1" w:semiHidden="1" w:unhideWhenUsed="1"/>
     <w:lsdException w:name="Table Web 2" w:semiHidden="1" w:unhideWhenUsed="1"/>
-    <w:lsdException w:name="Table Web 3" w:semiHidden="1" w:unhideWhenUsed="1"/>
     <w:lsdException w:name="Balloon Text" w:semiHidden="1" w:unhideWhenUsed="1"/>
     <w:lsdException w:name="Table Grid" w:uiPriority="39"/>
-    <w:lsdException w:name="Table Theme" w:semiHidden="1" w:unhideWhenUsed="1"/>
     <w:lsdException w:name="Placeholder Text" w:semiHidden="1"/>
     <w:lsdException w:name="No Spacing" w:uiPriority="1" w:qFormat="1"/>
     <w:lsdException w:name="Light Shading" w:uiPriority="60"/>
@@ -5573,6 +5366,7 @@
     <w:lsdException w:name="Smart Hyperlink" w:semiHidden="1" w:unhideWhenUsed="1"/>
     <w:lsdException w:name="Hashtag" w:semiHidden="1" w:unhideWhenUsed="1"/>
     <w:lsdException w:name="Unresolved Mention" w:semiHidden="1" w:unhideWhenUsed="1"/>
+    <w:lsdException w:name="Smart Link" w:semiHidden="1" w:unhideWhenUsed="1"/>
   </w:latentStyles>
   <w:style w:type="paragraph" w:default="1" w:styleId="a">
     <w:name w:val="Normal"/>

</xml_diff>